<commit_message>
Added report and demo video. Ready for submission.
</commit_message>
<xml_diff>
--- a/141242022_系统使用说明书.docx
+++ b/141242022_系统使用说明书.docx
@@ -182,70 +182,88 @@
           <w:rFonts w:ascii="宋体" w:eastAsia="宋体" w:hAnsi="宋体" w:hint="eastAsia"/>
           <w:szCs w:val="21"/>
         </w:rPr>
-        <w:t>下面一行的小方块即功能栏，单击按钮即可使用相应功能。从左到</w:t>
-      </w:r>
-      <w:proofErr w:type="gramStart"/>
-      <w:r>
-        <w:rPr>
-          <w:rFonts w:ascii="宋体" w:eastAsia="宋体" w:hAnsi="宋体" w:hint="eastAsia"/>
-          <w:szCs w:val="21"/>
-        </w:rPr>
-        <w:t>右功能</w:t>
-      </w:r>
-      <w:proofErr w:type="gramEnd"/>
-      <w:r>
-        <w:rPr>
-          <w:rFonts w:ascii="宋体" w:eastAsia="宋体" w:hAnsi="宋体" w:hint="eastAsia"/>
-          <w:szCs w:val="21"/>
-        </w:rPr>
-        <w:t>依次是保存、清屏、DDA算法绘直线、</w:t>
-      </w:r>
-      <w:proofErr w:type="spellStart"/>
-      <w:r>
-        <w:rPr>
-          <w:rFonts w:ascii="宋体" w:eastAsia="宋体" w:hAnsi="宋体" w:hint="eastAsia"/>
-          <w:szCs w:val="21"/>
-        </w:rPr>
-        <w:t>Bresenham</w:t>
-      </w:r>
-      <w:proofErr w:type="spellEnd"/>
-      <w:r>
-        <w:rPr>
-          <w:rFonts w:ascii="宋体" w:eastAsia="宋体" w:hAnsi="宋体" w:hint="eastAsia"/>
-          <w:szCs w:val="21"/>
-        </w:rPr>
-        <w:t>算法绘直线、绘圆、绘椭圆、绘制多边形、绘制Bezier曲线、绘制</w:t>
-      </w:r>
-      <w:proofErr w:type="spellStart"/>
-      <w:r>
-        <w:rPr>
-          <w:rFonts w:ascii="宋体" w:eastAsia="宋体" w:hAnsi="宋体" w:hint="eastAsia"/>
-          <w:szCs w:val="21"/>
-        </w:rPr>
-        <w:t>Bspline</w:t>
-      </w:r>
-      <w:proofErr w:type="spellEnd"/>
-      <w:r>
-        <w:rPr>
-          <w:rFonts w:ascii="宋体" w:eastAsia="宋体" w:hAnsi="宋体" w:hint="eastAsia"/>
-          <w:szCs w:val="21"/>
-        </w:rPr>
-        <w:t>曲线、裁剪、泛滥填充、平移、旋转、缩放、3D六面体。</w:t>
-      </w:r>
-    </w:p>
-    <w:p>
-      <w:pPr>
-        <w:rPr>
-          <w:rFonts w:ascii="宋体" w:eastAsia="宋体" w:hAnsi="宋体"/>
-          <w:szCs w:val="21"/>
-        </w:rPr>
-      </w:pPr>
-      <w:r>
-        <w:rPr>
-          <w:rFonts w:ascii="宋体" w:eastAsia="宋体" w:hAnsi="宋体" w:hint="eastAsia"/>
-          <w:szCs w:val="21"/>
-        </w:rPr>
-        <w:t>再下面的大片灰色区域即绘图区，绘制的图形会显示在这里。</w:t>
+        <w:t>下面一行的小方块即功能栏，单击按钮即可使用相应功能。从左到右功能依次是保存、清屏、</w:t>
+      </w:r>
+      <w:r>
+        <w:rPr>
+          <w:rFonts w:ascii="宋体" w:eastAsia="宋体" w:hAnsi="宋体" w:hint="eastAsia"/>
+          <w:szCs w:val="21"/>
+        </w:rPr>
+        <w:t>编辑、</w:t>
+      </w:r>
+      <w:r>
+        <w:rPr>
+          <w:rFonts w:ascii="宋体" w:eastAsia="宋体" w:hAnsi="宋体" w:hint="eastAsia"/>
+          <w:szCs w:val="21"/>
+        </w:rPr>
+        <w:t>DDA算法绘直线、Bresenham算法绘直线、绘圆、绘椭圆、绘制多边形、绘制Bezier曲线、绘制</w:t>
+      </w:r>
+      <w:r>
+        <w:rPr>
+          <w:rFonts w:ascii="宋体" w:eastAsia="宋体" w:hAnsi="宋体" w:hint="eastAsia"/>
+          <w:szCs w:val="21"/>
+        </w:rPr>
+        <w:t>B样条</w:t>
+      </w:r>
+      <w:r>
+        <w:rPr>
+          <w:rFonts w:ascii="宋体" w:eastAsia="宋体" w:hAnsi="宋体" w:hint="eastAsia"/>
+          <w:szCs w:val="21"/>
+        </w:rPr>
+        <w:t>曲线、裁剪、</w:t>
+      </w:r>
+      <w:r>
+        <w:rPr>
+          <w:rFonts w:ascii="宋体" w:eastAsia="宋体" w:hAnsi="宋体" w:hint="eastAsia"/>
+          <w:szCs w:val="21"/>
+        </w:rPr>
+        <w:t>扫描线填充、</w:t>
+      </w:r>
+      <w:r>
+        <w:rPr>
+          <w:rFonts w:ascii="宋体" w:eastAsia="宋体" w:hAnsi="宋体" w:hint="eastAsia"/>
+          <w:szCs w:val="21"/>
+        </w:rPr>
+        <w:t>泛滥填充、平移、旋转、缩放、3D六面体。</w:t>
+      </w:r>
+    </w:p>
+    <w:p>
+      <w:pPr>
+        <w:ind w:firstLineChars="200" w:firstLine="420"/>
+        <w:rPr>
+          <w:rFonts w:ascii="宋体" w:eastAsia="宋体" w:hAnsi="宋体"/>
+          <w:szCs w:val="21"/>
+        </w:rPr>
+      </w:pPr>
+      <w:r>
+        <w:rPr>
+          <w:rFonts w:ascii="宋体" w:eastAsia="宋体" w:hAnsi="宋体" w:hint="eastAsia"/>
+          <w:szCs w:val="21"/>
+        </w:rPr>
+        <w:t>再下面的大片空白</w:t>
+      </w:r>
+      <w:r>
+        <w:rPr>
+          <w:rFonts w:ascii="宋体" w:eastAsia="宋体" w:hAnsi="宋体" w:hint="eastAsia"/>
+          <w:szCs w:val="21"/>
+        </w:rPr>
+        <w:t>区域即绘图区，绘制的图形会显示在这里。</w:t>
+      </w:r>
+    </w:p>
+    <w:p>
+      <w:pPr>
+        <w:ind w:firstLineChars="200" w:firstLine="420"/>
+        <w:rPr>
+          <w:rFonts w:ascii="宋体" w:eastAsia="宋体" w:hAnsi="宋体"/>
+          <w:szCs w:val="21"/>
+        </w:rPr>
+      </w:pPr>
+      <w:r>
+        <w:rPr>
+          <w:rFonts w:ascii="宋体" w:eastAsia="宋体" w:hAnsi="宋体" w:hint="eastAsia"/>
+          <w:szCs w:val="21"/>
+        </w:rPr>
+        <w:t>如果记不得每个按钮的功能，将鼠标悬浮在对应按钮上方，会出现提示文字，如下图所示：</w:t>
       </w:r>
     </w:p>
     <w:p>
@@ -262,18 +280,10 @@
           <w:szCs w:val="21"/>
         </w:rPr>
         <w:drawing>
-          <wp:anchor distT="0" distB="0" distL="114300" distR="114300" simplePos="0" relativeHeight="251658240" behindDoc="0" locked="0" layoutInCell="1" allowOverlap="1">
-            <wp:simplePos x="0" y="0"/>
-            <wp:positionH relativeFrom="column">
-              <wp:posOffset>0</wp:posOffset>
-            </wp:positionH>
-            <wp:positionV relativeFrom="paragraph">
-              <wp:posOffset>91440</wp:posOffset>
-            </wp:positionV>
-            <wp:extent cx="5274310" cy="3972560"/>
-            <wp:effectExtent l="0" t="0" r="2540" b="8890"/>
-            <wp:wrapSquare wrapText="bothSides"/>
-            <wp:docPr id="1" name="图片 1"/>
+          <wp:inline distT="0" distB="0" distL="0" distR="0">
+            <wp:extent cx="5274310" cy="3937635"/>
+            <wp:effectExtent l="0" t="0" r="2540" b="5715"/>
+            <wp:docPr id="11" name="图片 11"/>
             <wp:cNvGraphicFramePr>
               <a:graphicFrameLocks xmlns:a="http://schemas.openxmlformats.org/drawingml/2006/main" noChangeAspect="1"/>
             </wp:cNvGraphicFramePr>
@@ -281,11 +291,11 @@
               <a:graphicData uri="http://schemas.openxmlformats.org/drawingml/2006/picture">
                 <pic:pic xmlns:pic="http://schemas.openxmlformats.org/drawingml/2006/picture">
                   <pic:nvPicPr>
-                    <pic:cNvPr id="1" name="布局.PNG"/>
+                    <pic:cNvPr id="11" name="无标题.png"/>
                     <pic:cNvPicPr/>
                   </pic:nvPicPr>
                   <pic:blipFill>
-                    <a:blip r:embed="rId4">
+                    <a:blip r:embed="rId6">
                       <a:extLst>
                         <a:ext uri="{28A0092B-C50C-407E-A947-70E740481C1C}">
                           <a14:useLocalDpi xmlns:a14="http://schemas.microsoft.com/office/drawing/2010/main" val="0"/>
@@ -299,7 +309,7 @@
                   <pic:spPr>
                     <a:xfrm>
                       <a:off x="0" y="0"/>
-                      <a:ext cx="5274310" cy="3972560"/>
+                      <a:ext cx="5274310" cy="3937635"/>
                     </a:xfrm>
                     <a:prstGeom prst="rect">
                       <a:avLst/>
@@ -308,7 +318,7 @@
                 </pic:pic>
               </a:graphicData>
             </a:graphic>
-          </wp:anchor>
+          </wp:inline>
         </w:drawing>
       </w:r>
     </w:p>
@@ -320,12 +330,22 @@
           <w:szCs w:val="32"/>
         </w:rPr>
       </w:pPr>
-      <w:r>
-        <w:rPr>
-          <w:rFonts w:ascii="宋体" w:eastAsia="宋体" w:hAnsi="宋体" w:hint="eastAsia"/>
+    </w:p>
+    <w:p>
+      <w:pPr>
+        <w:rPr>
+          <w:rFonts w:ascii="宋体" w:eastAsia="宋体" w:hAnsi="宋体"/>
           <w:sz w:val="32"/>
           <w:szCs w:val="32"/>
         </w:rPr>
+      </w:pPr>
+      <w:r>
+        <w:rPr>
+          <w:rFonts w:ascii="宋体" w:eastAsia="宋体" w:hAnsi="宋体" w:hint="eastAsia"/>
+          <w:sz w:val="32"/>
+          <w:szCs w:val="32"/>
+        </w:rPr>
+        <w:lastRenderedPageBreak/>
         <w:t>使用方法及演示</w:t>
       </w:r>
     </w:p>
@@ -356,15 +376,7 @@
           <w:rFonts w:ascii="宋体" w:eastAsia="宋体" w:hAnsi="宋体" w:hint="eastAsia"/>
           <w:szCs w:val="21"/>
         </w:rPr>
-        <w:t>“，通过演示视频，我们</w:t>
-      </w:r>
-      <w:r>
-        <w:rPr>
-          <w:rFonts w:ascii="宋体" w:eastAsia="宋体" w:hAnsi="宋体" w:hint="eastAsia"/>
-          <w:szCs w:val="21"/>
-        </w:rPr>
-        <w:lastRenderedPageBreak/>
-        <w:t>可以看到绘制的动态过程。</w:t>
+        <w:t>“，通过演示视频，我们可以看到绘制的动态过程。</w:t>
       </w:r>
     </w:p>
     <w:p>
@@ -405,23 +417,7 @@
           <w:rFonts w:ascii="宋体" w:eastAsia="宋体" w:hAnsi="宋体" w:hint="eastAsia"/>
           <w:szCs w:val="21"/>
         </w:rPr>
-        <w:t>单击最左侧的按钮会弹出一个保存为文件的窗口，可以选择保存为jpg、bmp或</w:t>
-      </w:r>
-      <w:proofErr w:type="spellStart"/>
-      <w:r>
-        <w:rPr>
-          <w:rFonts w:ascii="宋体" w:eastAsia="宋体" w:hAnsi="宋体" w:hint="eastAsia"/>
-          <w:szCs w:val="21"/>
-        </w:rPr>
-        <w:t>png</w:t>
-      </w:r>
-      <w:proofErr w:type="spellEnd"/>
-      <w:r>
-        <w:rPr>
-          <w:rFonts w:ascii="宋体" w:eastAsia="宋体" w:hAnsi="宋体" w:hint="eastAsia"/>
-          <w:szCs w:val="21"/>
-        </w:rPr>
-        <w:t>格式的图像文件。此外，如果进行了修改，却没有</w:t>
+        <w:t>单击最左侧的按钮会弹出一个保存为文件的窗口，可以选择保存为jpg、bmp或png格式的图像文件。此外，如果进行了修改，却没有</w:t>
       </w:r>
       <w:r>
         <w:rPr>
@@ -438,117 +434,17 @@
           <w:szCs w:val="21"/>
         </w:rPr>
       </w:pPr>
-    </w:p>
-    <w:p>
-      <w:pPr>
-        <w:rPr>
-          <w:rFonts w:ascii="宋体" w:eastAsia="宋体" w:hAnsi="宋体"/>
-          <w:sz w:val="28"/>
-          <w:szCs w:val="28"/>
-        </w:rPr>
-      </w:pPr>
-      <w:r>
-        <w:rPr>
-          <w:rFonts w:ascii="宋体" w:eastAsia="宋体" w:hAnsi="宋体" w:hint="eastAsia"/>
-          <w:sz w:val="28"/>
-          <w:szCs w:val="28"/>
-        </w:rPr>
-        <w:t>清屏</w:t>
-      </w:r>
-    </w:p>
-    <w:p>
-      <w:pPr>
-        <w:ind w:firstLine="420"/>
-        <w:rPr>
-          <w:rFonts w:ascii="宋体" w:eastAsia="宋体" w:hAnsi="宋体"/>
-          <w:szCs w:val="21"/>
-        </w:rPr>
-      </w:pPr>
-      <w:r>
-        <w:rPr>
-          <w:rFonts w:ascii="宋体" w:eastAsia="宋体" w:hAnsi="宋体" w:hint="eastAsia"/>
-          <w:szCs w:val="21"/>
-        </w:rPr>
-        <w:t>单击此按钮即可将屏幕内容清空。</w:t>
-      </w:r>
-    </w:p>
-    <w:p>
-      <w:pPr>
-        <w:rPr>
-          <w:rFonts w:ascii="宋体" w:eastAsia="宋体" w:hAnsi="宋体"/>
-          <w:szCs w:val="21"/>
-        </w:rPr>
-      </w:pPr>
-    </w:p>
-    <w:p>
-      <w:pPr>
-        <w:rPr>
-          <w:rFonts w:ascii="宋体" w:eastAsia="宋体" w:hAnsi="宋体"/>
-          <w:sz w:val="28"/>
-          <w:szCs w:val="28"/>
-        </w:rPr>
-      </w:pPr>
-      <w:r>
-        <w:rPr>
-          <w:rFonts w:ascii="宋体" w:eastAsia="宋体" w:hAnsi="宋体" w:hint="eastAsia"/>
-          <w:sz w:val="28"/>
-          <w:szCs w:val="28"/>
-        </w:rPr>
-        <w:t>DDA/</w:t>
-      </w:r>
-      <w:proofErr w:type="spellStart"/>
-      <w:r>
-        <w:rPr>
-          <w:rFonts w:ascii="宋体" w:eastAsia="宋体" w:hAnsi="宋体" w:hint="eastAsia"/>
-          <w:sz w:val="28"/>
-          <w:szCs w:val="28"/>
-        </w:rPr>
-        <w:t>Bresenham</w:t>
-      </w:r>
-      <w:proofErr w:type="spellEnd"/>
-    </w:p>
-    <w:p>
-      <w:pPr>
-        <w:ind w:firstLine="420"/>
-        <w:rPr>
-          <w:rFonts w:ascii="宋体" w:eastAsia="宋体" w:hAnsi="宋体"/>
-          <w:szCs w:val="21"/>
-        </w:rPr>
-      </w:pPr>
-      <w:r>
-        <w:rPr>
-          <w:rFonts w:ascii="宋体" w:eastAsia="宋体" w:hAnsi="宋体" w:hint="eastAsia"/>
-          <w:szCs w:val="21"/>
-        </w:rPr>
-        <w:t>按下鼠标左键即可确定直线的一个端点，拖动改变直线的另一个端点，在拖动过程中，线段会随着鼠标的移动而改变。最后松开鼠标左键，直线画好。在拖动过程中线段呈蓝色，绘制完成后，线段呈红色。</w:t>
-      </w:r>
-    </w:p>
-    <w:p>
-      <w:pPr>
-        <w:rPr>
-          <w:rFonts w:ascii="宋体" w:eastAsia="宋体" w:hAnsi="宋体"/>
-          <w:szCs w:val="21"/>
-        </w:rPr>
-      </w:pPr>
-      <w:r>
-        <w:rPr>
-          <w:rFonts w:ascii="宋体" w:eastAsia="宋体" w:hAnsi="宋体" w:hint="eastAsia"/>
+      <w:r>
+        <w:rPr>
+          <w:rFonts w:ascii="宋体" w:eastAsia="宋体" w:hAnsi="宋体"/>
           <w:noProof/>
           <w:szCs w:val="21"/>
         </w:rPr>
         <w:drawing>
-          <wp:anchor distT="0" distB="0" distL="114300" distR="114300" simplePos="0" relativeHeight="251659264" behindDoc="0" locked="0" layoutInCell="1" allowOverlap="1">
-            <wp:simplePos x="0" y="0"/>
-            <wp:positionH relativeFrom="column">
-              <wp:posOffset>0</wp:posOffset>
-            </wp:positionH>
-            <wp:positionV relativeFrom="paragraph">
-              <wp:posOffset>97155</wp:posOffset>
-            </wp:positionV>
-            <wp:extent cx="5274310" cy="3966210"/>
-            <wp:effectExtent l="0" t="0" r="2540" b="0"/>
-            <wp:wrapSquare wrapText="bothSides"/>
-            <wp:docPr id="3" name="图片 3"/>
+          <wp:inline distT="0" distB="0" distL="0" distR="0">
+            <wp:extent cx="5274310" cy="3994785"/>
+            <wp:effectExtent l="0" t="0" r="2540" b="5715"/>
+            <wp:docPr id="12" name="图片 12"/>
             <wp:cNvGraphicFramePr>
               <a:graphicFrameLocks xmlns:a="http://schemas.openxmlformats.org/drawingml/2006/main" noChangeAspect="1"/>
             </wp:cNvGraphicFramePr>
@@ -556,11 +452,11 @@
               <a:graphicData uri="http://schemas.openxmlformats.org/drawingml/2006/picture">
                 <pic:pic xmlns:pic="http://schemas.openxmlformats.org/drawingml/2006/picture">
                   <pic:nvPicPr>
-                    <pic:cNvPr id="3" name="捕获.PNG"/>
+                    <pic:cNvPr id="12" name="无标题.png"/>
                     <pic:cNvPicPr/>
                   </pic:nvPicPr>
                   <pic:blipFill>
-                    <a:blip r:embed="rId5">
+                    <a:blip r:embed="rId7">
                       <a:extLst>
                         <a:ext uri="{28A0092B-C50C-407E-A947-70E740481C1C}">
                           <a14:useLocalDpi xmlns:a14="http://schemas.microsoft.com/office/drawing/2010/main" val="0"/>
@@ -574,7 +470,7 @@
                   <pic:spPr>
                     <a:xfrm>
                       <a:off x="0" y="0"/>
-                      <a:ext cx="5274310" cy="3966210"/>
+                      <a:ext cx="5274310" cy="3994785"/>
                     </a:xfrm>
                     <a:prstGeom prst="rect">
                       <a:avLst/>
@@ -583,12 +479,38 @@
                 </pic:pic>
               </a:graphicData>
             </a:graphic>
-          </wp:anchor>
+          </wp:inline>
         </w:drawing>
       </w:r>
     </w:p>
     <w:p>
       <w:pPr>
+        <w:rPr>
+          <w:rFonts w:ascii="宋体" w:eastAsia="宋体" w:hAnsi="宋体"/>
+          <w:sz w:val="28"/>
+          <w:szCs w:val="28"/>
+        </w:rPr>
+      </w:pPr>
+    </w:p>
+    <w:p>
+      <w:pPr>
+        <w:rPr>
+          <w:rFonts w:ascii="宋体" w:eastAsia="宋体" w:hAnsi="宋体"/>
+          <w:sz w:val="28"/>
+          <w:szCs w:val="28"/>
+        </w:rPr>
+      </w:pPr>
+      <w:r>
+        <w:rPr>
+          <w:rFonts w:ascii="宋体" w:eastAsia="宋体" w:hAnsi="宋体" w:hint="eastAsia"/>
+          <w:sz w:val="28"/>
+          <w:szCs w:val="28"/>
+        </w:rPr>
+        <w:t>清屏</w:t>
+      </w:r>
+    </w:p>
+    <w:p>
+      <w:pPr>
         <w:ind w:firstLine="420"/>
         <w:rPr>
           <w:rFonts w:ascii="宋体" w:eastAsia="宋体" w:hAnsi="宋体"/>
@@ -600,79 +522,77 @@
           <w:rFonts w:ascii="宋体" w:eastAsia="宋体" w:hAnsi="宋体" w:hint="eastAsia"/>
           <w:szCs w:val="21"/>
         </w:rPr>
-        <w:t>这里展示的是绘制完成的两条直线，上面的一条是DDA算法绘制的，下面的一条是</w:t>
-      </w:r>
-      <w:proofErr w:type="spellStart"/>
-      <w:r>
-        <w:rPr>
-          <w:rFonts w:ascii="宋体" w:eastAsia="宋体" w:hAnsi="宋体" w:hint="eastAsia"/>
-          <w:szCs w:val="21"/>
-        </w:rPr>
-        <w:t>Bresenham</w:t>
-      </w:r>
-      <w:proofErr w:type="spellEnd"/>
-      <w:r>
-        <w:rPr>
-          <w:rFonts w:ascii="宋体" w:eastAsia="宋体" w:hAnsi="宋体" w:hint="eastAsia"/>
-          <w:szCs w:val="21"/>
-        </w:rPr>
-        <w:t>算法绘制的。</w:t>
-      </w:r>
-    </w:p>
-    <w:p>
-      <w:pPr>
-        <w:rPr>
-          <w:rFonts w:ascii="宋体" w:eastAsia="宋体" w:hAnsi="宋体"/>
-          <w:szCs w:val="21"/>
-        </w:rPr>
-      </w:pPr>
-    </w:p>
-    <w:p>
-      <w:pPr>
-        <w:rPr>
-          <w:rFonts w:ascii="宋体" w:eastAsia="宋体" w:hAnsi="宋体"/>
-          <w:sz w:val="28"/>
-          <w:szCs w:val="28"/>
-        </w:rPr>
-      </w:pPr>
-      <w:r>
-        <w:rPr>
-          <w:rFonts w:ascii="宋体" w:eastAsia="宋体" w:hAnsi="宋体" w:hint="eastAsia"/>
-          <w:sz w:val="28"/>
-          <w:szCs w:val="28"/>
-        </w:rPr>
-        <w:t>圆</w:t>
-      </w:r>
-      <w:r>
-        <w:rPr>
-          <w:rFonts w:ascii="宋体" w:eastAsia="宋体" w:hAnsi="宋体" w:hint="eastAsia"/>
-          <w:sz w:val="28"/>
-          <w:szCs w:val="28"/>
-        </w:rPr>
-        <w:t>/椭圆</w:t>
-      </w:r>
-    </w:p>
-    <w:p>
-      <w:pPr>
-        <w:ind w:firstLine="420"/>
-        <w:rPr>
-          <w:rFonts w:ascii="宋体" w:eastAsia="宋体" w:hAnsi="宋体"/>
-          <w:szCs w:val="21"/>
-        </w:rPr>
-      </w:pPr>
-      <w:r>
-        <w:rPr>
-          <w:rFonts w:ascii="宋体" w:eastAsia="宋体" w:hAnsi="宋体" w:hint="eastAsia"/>
-          <w:szCs w:val="21"/>
-        </w:rPr>
-        <w:t>鼠标左键按下，再拖动鼠标，圆即跟着鼠标移动。当松开时，即绘制完成。</w:t>
-      </w:r>
-      <w:r>
-        <w:rPr>
-          <w:rFonts w:ascii="宋体" w:eastAsia="宋体" w:hAnsi="宋体" w:hint="eastAsia"/>
-          <w:szCs w:val="21"/>
-        </w:rPr>
-        <w:t>下图我们显</w:t>
+        <w:t>单击此按钮即可将屏幕内容清空。</w:t>
+      </w:r>
+    </w:p>
+    <w:p>
+      <w:pPr>
+        <w:rPr>
+          <w:rFonts w:ascii="宋体" w:eastAsia="宋体" w:hAnsi="宋体"/>
+          <w:sz w:val="28"/>
+          <w:szCs w:val="28"/>
+        </w:rPr>
+      </w:pPr>
+    </w:p>
+    <w:p>
+      <w:pPr>
+        <w:rPr>
+          <w:rFonts w:ascii="宋体" w:eastAsia="宋体" w:hAnsi="宋体"/>
+          <w:sz w:val="28"/>
+          <w:szCs w:val="28"/>
+        </w:rPr>
+      </w:pPr>
+      <w:r>
+        <w:rPr>
+          <w:rFonts w:ascii="宋体" w:eastAsia="宋体" w:hAnsi="宋体" w:hint="eastAsia"/>
+          <w:sz w:val="28"/>
+          <w:szCs w:val="28"/>
+        </w:rPr>
+        <w:t>编辑</w:t>
+      </w:r>
+    </w:p>
+    <w:p>
+      <w:pPr>
+        <w:ind w:firstLineChars="200" w:firstLine="420"/>
+        <w:rPr>
+          <w:rFonts w:ascii="宋体" w:eastAsia="宋体" w:hAnsi="宋体"/>
+          <w:szCs w:val="21"/>
+        </w:rPr>
+      </w:pPr>
+      <w:r>
+        <w:rPr>
+          <w:rFonts w:ascii="宋体" w:eastAsia="宋体" w:hAnsi="宋体" w:hint="eastAsia"/>
+          <w:szCs w:val="21"/>
+        </w:rPr>
+        <w:t>我们现在暂时只支持对线段/多边形/样条曲线进行编辑。编辑是指拖动改变图形的一个端点/控制点。我们首先将鼠标移动到图形的一个端点（直线/多边形）/控制点（样条曲线）上，按下鼠标左键，</w:t>
+      </w:r>
+      <w:r>
+        <w:rPr>
+          <w:rFonts w:ascii="宋体" w:eastAsia="宋体" w:hAnsi="宋体" w:hint="eastAsia"/>
+          <w:szCs w:val="21"/>
+        </w:rPr>
+        <w:t>图形被选中之后会变为黄色。</w:t>
+      </w:r>
+      <w:r>
+        <w:rPr>
+          <w:rFonts w:ascii="宋体" w:eastAsia="宋体" w:hAnsi="宋体" w:hint="eastAsia"/>
+          <w:szCs w:val="21"/>
+        </w:rPr>
+        <w:t>拖动鼠标，选中的那个顶点便会跟随鼠标</w:t>
+      </w:r>
+      <w:r>
+        <w:rPr>
+          <w:rFonts w:ascii="宋体" w:eastAsia="宋体" w:hAnsi="宋体" w:hint="eastAsia"/>
+          <w:szCs w:val="21"/>
+        </w:rPr>
+        <w:t>移动，与此同时图形也会相应改变。松开鼠标左键，即完成编辑，图形也恢复为黑色。</w:t>
+      </w:r>
+      <w:r>
+        <w:rPr>
+          <w:rFonts w:ascii="宋体" w:eastAsia="宋体" w:hAnsi="宋体" w:hint="eastAsia"/>
+          <w:szCs w:val="21"/>
+        </w:rPr>
+        <w:t>下图</w:t>
       </w:r>
       <w:r>
         <w:rPr>
@@ -680,13 +600,14 @@
           <w:szCs w:val="21"/>
         </w:rPr>
         <w:lastRenderedPageBreak/>
-        <w:t>示了绘制的一个圆和椭圆。</w:t>
-      </w:r>
-    </w:p>
-    <w:p>
-      <w:pPr>
-        <w:rPr>
-          <w:rFonts w:ascii="宋体" w:eastAsia="宋体" w:hAnsi="宋体"/>
+        <w:t>展示了编辑过程中的一个多边形：</w:t>
+      </w:r>
+    </w:p>
+    <w:p>
+      <w:pPr>
+        <w:ind w:firstLineChars="200" w:firstLine="420"/>
+        <w:rPr>
+          <w:rFonts w:ascii="宋体" w:eastAsia="宋体" w:hAnsi="宋体" w:hint="eastAsia"/>
           <w:szCs w:val="21"/>
         </w:rPr>
       </w:pPr>
@@ -697,18 +618,10 @@
           <w:szCs w:val="21"/>
         </w:rPr>
         <w:drawing>
-          <wp:anchor distT="0" distB="0" distL="114300" distR="114300" simplePos="0" relativeHeight="251660288" behindDoc="0" locked="0" layoutInCell="1" allowOverlap="1">
-            <wp:simplePos x="0" y="0"/>
-            <wp:positionH relativeFrom="column">
-              <wp:posOffset>0</wp:posOffset>
-            </wp:positionH>
-            <wp:positionV relativeFrom="paragraph">
-              <wp:posOffset>95250</wp:posOffset>
-            </wp:positionV>
+          <wp:inline distT="0" distB="0" distL="0" distR="0">
             <wp:extent cx="5274310" cy="3970655"/>
             <wp:effectExtent l="0" t="0" r="2540" b="0"/>
-            <wp:wrapSquare wrapText="bothSides"/>
-            <wp:docPr id="4" name="图片 4"/>
+            <wp:docPr id="1" name="图片 1"/>
             <wp:cNvGraphicFramePr>
               <a:graphicFrameLocks xmlns:a="http://schemas.openxmlformats.org/drawingml/2006/main" noChangeAspect="1"/>
             </wp:cNvGraphicFramePr>
@@ -716,11 +629,11 @@
               <a:graphicData uri="http://schemas.openxmlformats.org/drawingml/2006/picture">
                 <pic:pic xmlns:pic="http://schemas.openxmlformats.org/drawingml/2006/picture">
                   <pic:nvPicPr>
-                    <pic:cNvPr id="4" name="捕获.PNG"/>
+                    <pic:cNvPr id="1" name="无标题.png"/>
                     <pic:cNvPicPr/>
                   </pic:nvPicPr>
                   <pic:blipFill>
-                    <a:blip r:embed="rId6">
+                    <a:blip r:embed="rId8">
                       <a:extLst>
                         <a:ext uri="{28A0092B-C50C-407E-A947-70E740481C1C}">
                           <a14:useLocalDpi xmlns:a14="http://schemas.microsoft.com/office/drawing/2010/main" val="0"/>
@@ -743,7 +656,7 @@
                 </pic:pic>
               </a:graphicData>
             </a:graphic>
-          </wp:anchor>
+          </wp:inline>
         </w:drawing>
       </w:r>
     </w:p>
@@ -751,17 +664,25 @@
       <w:pPr>
         <w:rPr>
           <w:rFonts w:ascii="宋体" w:eastAsia="宋体" w:hAnsi="宋体"/>
-          <w:sz w:val="28"/>
-          <w:szCs w:val="28"/>
-        </w:rPr>
-      </w:pPr>
-      <w:r>
-        <w:rPr>
-          <w:rFonts w:ascii="宋体" w:eastAsia="宋体" w:hAnsi="宋体" w:hint="eastAsia"/>
-          <w:sz w:val="28"/>
-          <w:szCs w:val="28"/>
-        </w:rPr>
-        <w:t>多边形/B样条/Bezier曲线</w:t>
+          <w:szCs w:val="21"/>
+        </w:rPr>
+      </w:pPr>
+    </w:p>
+    <w:p>
+      <w:pPr>
+        <w:rPr>
+          <w:rFonts w:ascii="宋体" w:eastAsia="宋体" w:hAnsi="宋体"/>
+          <w:sz w:val="28"/>
+          <w:szCs w:val="28"/>
+        </w:rPr>
+      </w:pPr>
+      <w:r>
+        <w:rPr>
+          <w:rFonts w:ascii="宋体" w:eastAsia="宋体" w:hAnsi="宋体" w:hint="eastAsia"/>
+          <w:sz w:val="28"/>
+          <w:szCs w:val="28"/>
+        </w:rPr>
+        <w:t>DDA/Bresenham</w:t>
       </w:r>
     </w:p>
     <w:p>
@@ -777,48 +698,49 @@
           <w:rFonts w:ascii="宋体" w:eastAsia="宋体" w:hAnsi="宋体" w:hint="eastAsia"/>
           <w:szCs w:val="21"/>
         </w:rPr>
-        <w:t>在绘制这些图形时，都涉及到多个点，因此他们的操作流程是类似的，首先我们单击确定起始点，然后拖动到下一个顶点位置，再单击，确定这个顶点。当到达最后一个顶点</w:t>
-      </w:r>
-      <w:r>
-        <w:rPr>
-          <w:rFonts w:ascii="宋体" w:eastAsia="宋体" w:hAnsi="宋体" w:hint="eastAsia"/>
-          <w:szCs w:val="21"/>
-        </w:rPr>
-        <w:t>位置</w:t>
-      </w:r>
-      <w:r>
-        <w:rPr>
-          <w:rFonts w:ascii="宋体" w:eastAsia="宋体" w:hAnsi="宋体" w:hint="eastAsia"/>
-          <w:szCs w:val="21"/>
-        </w:rPr>
-        <w:t>时，我们双击，即结束绘制，下面我们演示绘制的多边形、B</w:t>
-      </w:r>
-      <w:r>
-        <w:rPr>
-          <w:rFonts w:ascii="宋体" w:eastAsia="宋体" w:hAnsi="宋体" w:hint="eastAsia"/>
-          <w:szCs w:val="21"/>
-        </w:rPr>
-        <w:t>样条及</w:t>
-      </w:r>
-      <w:r>
-        <w:rPr>
-          <w:rFonts w:ascii="宋体" w:eastAsia="宋体" w:hAnsi="宋体" w:hint="eastAsia"/>
-          <w:szCs w:val="21"/>
-        </w:rPr>
-        <w:t>Bezier曲线。</w:t>
-      </w:r>
-      <w:r>
-        <w:rPr>
-          <w:rFonts w:ascii="宋体" w:eastAsia="宋体" w:hAnsi="宋体" w:hint="eastAsia"/>
+        <w:t>按下鼠标左键即可确定直线的一个端点，按住左键，拖动确定</w:t>
+      </w:r>
+      <w:r>
+        <w:rPr>
+          <w:rFonts w:ascii="宋体" w:eastAsia="宋体" w:hAnsi="宋体" w:hint="eastAsia"/>
+          <w:szCs w:val="21"/>
+        </w:rPr>
+        <w:t>直线的另一个端点，在拖动过程中，线段会随着鼠标的移动而改变。最后松开鼠</w:t>
+      </w:r>
+      <w:r>
+        <w:rPr>
+          <w:rFonts w:ascii="宋体" w:eastAsia="宋体" w:hAnsi="宋体" w:hint="eastAsia"/>
+          <w:szCs w:val="21"/>
+        </w:rPr>
+        <w:t>标左键，直线画好。在拖动过程中线段呈蓝色，绘制完成后，线段呈黑色</w:t>
+      </w:r>
+      <w:r>
+        <w:rPr>
+          <w:rFonts w:ascii="宋体" w:eastAsia="宋体" w:hAnsi="宋体" w:hint="eastAsia"/>
+          <w:szCs w:val="21"/>
+        </w:rPr>
+        <w:t>。</w:t>
+      </w:r>
+    </w:p>
+    <w:p>
+      <w:pPr>
+        <w:rPr>
+          <w:rFonts w:ascii="宋体" w:eastAsia="宋体" w:hAnsi="宋体"/>
+          <w:szCs w:val="21"/>
+        </w:rPr>
+      </w:pPr>
+      <w:r>
+        <w:rPr>
+          <w:rFonts w:ascii="宋体" w:eastAsia="宋体" w:hAnsi="宋体"/>
           <w:noProof/>
           <w:szCs w:val="21"/>
         </w:rPr>
         <w:lastRenderedPageBreak/>
         <w:drawing>
           <wp:inline distT="0" distB="0" distL="0" distR="0">
-            <wp:extent cx="5274310" cy="3985895"/>
-            <wp:effectExtent l="0" t="0" r="2540" b="0"/>
-            <wp:docPr id="5" name="图片 5"/>
+            <wp:extent cx="5274310" cy="3980815"/>
+            <wp:effectExtent l="0" t="0" r="2540" b="635"/>
+            <wp:docPr id="13" name="图片 13"/>
             <wp:cNvGraphicFramePr>
               <a:graphicFrameLocks xmlns:a="http://schemas.openxmlformats.org/drawingml/2006/main" noChangeAspect="1"/>
             </wp:cNvGraphicFramePr>
@@ -826,187 +748,7 @@
               <a:graphicData uri="http://schemas.openxmlformats.org/drawingml/2006/picture">
                 <pic:pic xmlns:pic="http://schemas.openxmlformats.org/drawingml/2006/picture">
                   <pic:nvPicPr>
-                    <pic:cNvPr id="5" name="捕获.PNG"/>
-                    <pic:cNvPicPr/>
-                  </pic:nvPicPr>
-                  <pic:blipFill>
-                    <a:blip r:embed="rId7">
-                      <a:extLst>
-                        <a:ext uri="{28A0092B-C50C-407E-A947-70E740481C1C}">
-                          <a14:useLocalDpi xmlns:a14="http://schemas.microsoft.com/office/drawing/2010/main" val="0"/>
-                        </a:ext>
-                      </a:extLst>
-                    </a:blip>
-                    <a:stretch>
-                      <a:fillRect/>
-                    </a:stretch>
-                  </pic:blipFill>
-                  <pic:spPr>
-                    <a:xfrm>
-                      <a:off x="0" y="0"/>
-                      <a:ext cx="5274310" cy="3985895"/>
-                    </a:xfrm>
-                    <a:prstGeom prst="rect">
-                      <a:avLst/>
-                    </a:prstGeom>
-                  </pic:spPr>
-                </pic:pic>
-              </a:graphicData>
-            </a:graphic>
-          </wp:inline>
-        </w:drawing>
-      </w:r>
-    </w:p>
-    <w:p>
-      <w:pPr>
-        <w:rPr>
-          <w:rFonts w:ascii="宋体" w:eastAsia="宋体" w:hAnsi="宋体"/>
-          <w:szCs w:val="21"/>
-        </w:rPr>
-      </w:pPr>
-    </w:p>
-    <w:p>
-      <w:pPr>
-        <w:rPr>
-          <w:rFonts w:ascii="宋体" w:eastAsia="宋体" w:hAnsi="宋体"/>
-          <w:sz w:val="28"/>
-          <w:szCs w:val="28"/>
-        </w:rPr>
-      </w:pPr>
-      <w:r>
-        <w:rPr>
-          <w:rFonts w:ascii="宋体" w:eastAsia="宋体" w:hAnsi="宋体" w:hint="eastAsia"/>
-          <w:sz w:val="28"/>
-          <w:szCs w:val="28"/>
-        </w:rPr>
-        <w:t>裁剪</w:t>
-      </w:r>
-    </w:p>
-    <w:p>
-      <w:pPr>
-        <w:ind w:firstLine="420"/>
-        <w:rPr>
-          <w:rFonts w:ascii="宋体" w:eastAsia="宋体" w:hAnsi="宋体"/>
-          <w:szCs w:val="21"/>
-        </w:rPr>
-      </w:pPr>
-      <w:r>
-        <w:rPr>
-          <w:rFonts w:ascii="宋体" w:eastAsia="宋体" w:hAnsi="宋体" w:hint="eastAsia"/>
-          <w:szCs w:val="21"/>
-        </w:rPr>
-        <w:t>需要注意的是，我们这个裁剪会尝试对屏幕上的所有线段及多边形进行裁剪。而对线段进行裁剪时，如果线段完全位于才将框外，则线段不受影响。而对于多边形，如果多边形完全位于裁剪框外，则裁剪会导致其消失。这是我实现的这个裁剪稍微有点不同的地方。例如，对于如下的图：</w:t>
-      </w:r>
-    </w:p>
-    <w:p>
-      <w:pPr>
-        <w:rPr>
-          <w:rFonts w:ascii="宋体" w:eastAsia="宋体" w:hAnsi="宋体"/>
-          <w:szCs w:val="21"/>
-        </w:rPr>
-      </w:pPr>
-      <w:r>
-        <w:rPr>
-          <w:rFonts w:ascii="宋体" w:eastAsia="宋体" w:hAnsi="宋体"/>
-          <w:noProof/>
-          <w:szCs w:val="21"/>
-        </w:rPr>
-        <w:lastRenderedPageBreak/>
-        <w:drawing>
-          <wp:inline distT="0" distB="0" distL="0" distR="0">
-            <wp:extent cx="5274310" cy="3974465"/>
-            <wp:effectExtent l="0" t="0" r="2540" b="6985"/>
-            <wp:docPr id="2" name="图片 2"/>
-            <wp:cNvGraphicFramePr>
-              <a:graphicFrameLocks xmlns:a="http://schemas.openxmlformats.org/drawingml/2006/main" noChangeAspect="1"/>
-            </wp:cNvGraphicFramePr>
-            <a:graphic xmlns:a="http://schemas.openxmlformats.org/drawingml/2006/main">
-              <a:graphicData uri="http://schemas.openxmlformats.org/drawingml/2006/picture">
-                <pic:pic xmlns:pic="http://schemas.openxmlformats.org/drawingml/2006/picture">
-                  <pic:nvPicPr>
-                    <pic:cNvPr id="2" name="捕获.PNG"/>
-                    <pic:cNvPicPr/>
-                  </pic:nvPicPr>
-                  <pic:blipFill>
-                    <a:blip r:embed="rId8">
-                      <a:extLst>
-                        <a:ext uri="{28A0092B-C50C-407E-A947-70E740481C1C}">
-                          <a14:useLocalDpi xmlns:a14="http://schemas.microsoft.com/office/drawing/2010/main" val="0"/>
-                        </a:ext>
-                      </a:extLst>
-                    </a:blip>
-                    <a:stretch>
-                      <a:fillRect/>
-                    </a:stretch>
-                  </pic:blipFill>
-                  <pic:spPr>
-                    <a:xfrm>
-                      <a:off x="0" y="0"/>
-                      <a:ext cx="5274310" cy="3974465"/>
-                    </a:xfrm>
-                    <a:prstGeom prst="rect">
-                      <a:avLst/>
-                    </a:prstGeom>
-                  </pic:spPr>
-                </pic:pic>
-              </a:graphicData>
-            </a:graphic>
-          </wp:inline>
-        </w:drawing>
-      </w:r>
-    </w:p>
-    <w:p>
-      <w:pPr>
-        <w:ind w:firstLine="420"/>
-        <w:rPr>
-          <w:rFonts w:ascii="宋体" w:eastAsia="宋体" w:hAnsi="宋体"/>
-          <w:szCs w:val="21"/>
-        </w:rPr>
-      </w:pPr>
-    </w:p>
-    <w:p>
-      <w:pPr>
-        <w:ind w:firstLine="420"/>
-        <w:rPr>
-          <w:rFonts w:ascii="宋体" w:eastAsia="宋体" w:hAnsi="宋体"/>
-          <w:szCs w:val="21"/>
-        </w:rPr>
-      </w:pPr>
-      <w:r>
-        <w:rPr>
-          <w:rFonts w:ascii="宋体" w:eastAsia="宋体" w:hAnsi="宋体" w:hint="eastAsia"/>
-          <w:szCs w:val="21"/>
-        </w:rPr>
-        <w:t>我们如果再中间的线段及多边形区域画一个框，则裁剪效果如下：</w:t>
-      </w:r>
-    </w:p>
-    <w:p>
-      <w:pPr>
-        <w:ind w:firstLine="420"/>
-        <w:rPr>
-          <w:rFonts w:ascii="宋体" w:eastAsia="宋体" w:hAnsi="宋体"/>
-          <w:szCs w:val="21"/>
-        </w:rPr>
-      </w:pPr>
-      <w:r>
-        <w:rPr>
-          <w:rFonts w:ascii="宋体" w:eastAsia="宋体" w:hAnsi="宋体"/>
-          <w:noProof/>
-          <w:szCs w:val="21"/>
-        </w:rPr>
-        <w:drawing>
-          <wp:inline distT="0" distB="0" distL="0" distR="0">
-            <wp:extent cx="5274310" cy="3990975"/>
-            <wp:effectExtent l="0" t="0" r="2540" b="9525"/>
-            <wp:docPr id="6" name="图片 6"/>
-            <wp:cNvGraphicFramePr>
-              <a:graphicFrameLocks xmlns:a="http://schemas.openxmlformats.org/drawingml/2006/main" noChangeAspect="1"/>
-            </wp:cNvGraphicFramePr>
-            <a:graphic xmlns:a="http://schemas.openxmlformats.org/drawingml/2006/main">
-              <a:graphicData uri="http://schemas.openxmlformats.org/drawingml/2006/picture">
-                <pic:pic xmlns:pic="http://schemas.openxmlformats.org/drawingml/2006/picture">
-                  <pic:nvPicPr>
-                    <pic:cNvPr id="6" name="捕获.PNG"/>
+                    <pic:cNvPr id="13" name="捕获.PNG"/>
                     <pic:cNvPicPr/>
                   </pic:nvPicPr>
                   <pic:blipFill>
@@ -1024,7 +766,7 @@
                   <pic:spPr>
                     <a:xfrm>
                       <a:off x="0" y="0"/>
-                      <a:ext cx="5274310" cy="3990975"/>
+                      <a:ext cx="5274310" cy="3980815"/>
                     </a:xfrm>
                     <a:prstGeom prst="rect">
                       <a:avLst/>
@@ -1039,103 +781,123 @@
     </w:p>
     <w:p>
       <w:pPr>
-        <w:rPr>
-          <w:rFonts w:ascii="宋体" w:eastAsia="宋体" w:hAnsi="宋体"/>
-          <w:szCs w:val="21"/>
-        </w:rPr>
-      </w:pPr>
-      <w:r>
-        <w:rPr>
-          <w:rFonts w:ascii="宋体" w:eastAsia="宋体" w:hAnsi="宋体" w:hint="eastAsia"/>
+        <w:ind w:firstLine="420"/>
+        <w:rPr>
+          <w:rFonts w:ascii="宋体" w:eastAsia="宋体" w:hAnsi="宋体"/>
+          <w:szCs w:val="21"/>
+        </w:rPr>
+      </w:pPr>
+      <w:r>
+        <w:rPr>
+          <w:rFonts w:ascii="宋体" w:eastAsia="宋体" w:hAnsi="宋体" w:hint="eastAsia"/>
+          <w:szCs w:val="21"/>
+        </w:rPr>
+        <w:t>这里展示的是绘制完成的两条直线，上面的一条是DDA算法绘制的，下面的一条是Bresenham算法绘制的。</w:t>
+      </w:r>
+    </w:p>
+    <w:p>
+      <w:pPr>
+        <w:rPr>
+          <w:rFonts w:ascii="宋体" w:eastAsia="宋体" w:hAnsi="宋体"/>
+          <w:szCs w:val="21"/>
+        </w:rPr>
+      </w:pPr>
+    </w:p>
+    <w:p>
+      <w:pPr>
+        <w:rPr>
+          <w:rFonts w:ascii="宋体" w:eastAsia="宋体" w:hAnsi="宋体"/>
+          <w:sz w:val="28"/>
+          <w:szCs w:val="28"/>
+        </w:rPr>
+      </w:pPr>
+      <w:r>
+        <w:rPr>
+          <w:rFonts w:ascii="宋体" w:eastAsia="宋体" w:hAnsi="宋体" w:hint="eastAsia"/>
+          <w:sz w:val="28"/>
+          <w:szCs w:val="28"/>
+        </w:rPr>
+        <w:t>圆</w:t>
+      </w:r>
+      <w:r>
+        <w:rPr>
+          <w:rFonts w:ascii="宋体" w:eastAsia="宋体" w:hAnsi="宋体" w:hint="eastAsia"/>
+          <w:sz w:val="28"/>
+          <w:szCs w:val="28"/>
+        </w:rPr>
+        <w:t>/椭圆</w:t>
+      </w:r>
+    </w:p>
+    <w:p>
+      <w:pPr>
+        <w:ind w:firstLine="420"/>
+        <w:rPr>
+          <w:rFonts w:ascii="宋体" w:eastAsia="宋体" w:hAnsi="宋体"/>
+          <w:szCs w:val="21"/>
+        </w:rPr>
+      </w:pPr>
+      <w:r>
+        <w:rPr>
+          <w:rFonts w:ascii="宋体" w:eastAsia="宋体" w:hAnsi="宋体" w:hint="eastAsia"/>
+          <w:szCs w:val="21"/>
+        </w:rPr>
+        <w:t>鼠标左键按下，再拖动鼠标，</w:t>
+      </w:r>
+      <w:r>
+        <w:rPr>
+          <w:rFonts w:ascii="宋体" w:eastAsia="宋体" w:hAnsi="宋体" w:hint="eastAsia"/>
+          <w:szCs w:val="21"/>
+        </w:rPr>
+        <w:t>随着</w:t>
+      </w:r>
+      <w:r>
+        <w:rPr>
+          <w:rFonts w:ascii="宋体" w:eastAsia="宋体" w:hAnsi="宋体" w:hint="eastAsia"/>
+          <w:szCs w:val="21"/>
+        </w:rPr>
+        <w:t>鼠标移动</w:t>
+      </w:r>
+      <w:r>
+        <w:rPr>
+          <w:rFonts w:ascii="宋体" w:eastAsia="宋体" w:hAnsi="宋体" w:hint="eastAsia"/>
+          <w:szCs w:val="21"/>
+        </w:rPr>
+        <w:t>，画出的圆或椭圆会改变</w:t>
+      </w:r>
+      <w:r>
+        <w:rPr>
+          <w:rFonts w:ascii="宋体" w:eastAsia="宋体" w:hAnsi="宋体" w:hint="eastAsia"/>
+          <w:szCs w:val="21"/>
+        </w:rPr>
+        <w:t>。当松开时，即绘制完成。</w:t>
+      </w:r>
+      <w:r>
+        <w:rPr>
+          <w:rFonts w:ascii="宋体" w:eastAsia="宋体" w:hAnsi="宋体" w:hint="eastAsia"/>
+          <w:szCs w:val="21"/>
+        </w:rPr>
+        <w:t>下图我们显示了绘制的一个圆和椭圆。</w:t>
+      </w:r>
+    </w:p>
+    <w:p>
+      <w:pPr>
+        <w:rPr>
+          <w:rFonts w:ascii="宋体" w:eastAsia="宋体" w:hAnsi="宋体"/>
+          <w:szCs w:val="21"/>
+        </w:rPr>
+      </w:pPr>
+      <w:r>
+        <w:rPr>
+          <w:rFonts w:ascii="宋体" w:eastAsia="宋体" w:hAnsi="宋体"/>
+          <w:noProof/>
           <w:szCs w:val="21"/>
         </w:rPr>
         <w:lastRenderedPageBreak/>
-        <w:t>可以看到中间的线段及多边形被正确裁剪，而外侧的矩形经过裁剪之后则消失了</w:t>
-      </w:r>
-      <w:r>
-        <w:rPr>
-          <w:rFonts w:ascii="宋体" w:eastAsia="宋体" w:hAnsi="宋体" w:hint="eastAsia"/>
-          <w:szCs w:val="21"/>
-        </w:rPr>
-        <w:t>，但外侧的线段经过裁剪之后则未消失</w:t>
-      </w:r>
-      <w:bookmarkStart w:id="0" w:name="_GoBack"/>
-      <w:bookmarkEnd w:id="0"/>
-      <w:r>
-        <w:rPr>
-          <w:rFonts w:ascii="宋体" w:eastAsia="宋体" w:hAnsi="宋体" w:hint="eastAsia"/>
-          <w:szCs w:val="21"/>
-        </w:rPr>
-        <w:t>。</w:t>
-      </w:r>
-    </w:p>
-    <w:p>
-      <w:pPr>
-        <w:rPr>
-          <w:rFonts w:ascii="宋体" w:eastAsia="宋体" w:hAnsi="宋体"/>
-          <w:szCs w:val="21"/>
-        </w:rPr>
-      </w:pPr>
-    </w:p>
-    <w:p>
-      <w:pPr>
-        <w:rPr>
-          <w:rFonts w:ascii="宋体" w:eastAsia="宋体" w:hAnsi="宋体"/>
-          <w:sz w:val="28"/>
-          <w:szCs w:val="28"/>
-        </w:rPr>
-      </w:pPr>
-      <w:r>
-        <w:rPr>
-          <w:rFonts w:ascii="宋体" w:eastAsia="宋体" w:hAnsi="宋体" w:hint="eastAsia"/>
-          <w:sz w:val="28"/>
-          <w:szCs w:val="28"/>
-        </w:rPr>
-        <w:t>泛滥填充</w:t>
-      </w:r>
-    </w:p>
-    <w:p>
-      <w:pPr>
-        <w:ind w:firstLine="420"/>
-        <w:rPr>
-          <w:rFonts w:ascii="宋体" w:eastAsia="宋体" w:hAnsi="宋体"/>
-          <w:szCs w:val="21"/>
-        </w:rPr>
-      </w:pPr>
-      <w:r>
-        <w:rPr>
-          <w:rFonts w:ascii="宋体" w:eastAsia="宋体" w:hAnsi="宋体" w:hint="eastAsia"/>
-          <w:szCs w:val="21"/>
-        </w:rPr>
-        <w:t>单击泛滥填充按钮，再单击屏幕上一个点，则程序会尝试从这点开始进行泛滥，直到遇到边界为止。例如，对于上图的裁剪之后的结果，单击屏幕上一点后，得到的结果如下：</w:t>
-      </w:r>
-    </w:p>
-    <w:p>
-      <w:pPr>
-        <w:rPr>
-          <w:rFonts w:ascii="宋体" w:eastAsia="宋体" w:hAnsi="宋体"/>
-          <w:szCs w:val="21"/>
-        </w:rPr>
-      </w:pPr>
-      <w:r>
-        <w:rPr>
-          <w:rFonts w:ascii="宋体" w:eastAsia="宋体" w:hAnsi="宋体" w:hint="eastAsia"/>
-          <w:noProof/>
-          <w:szCs w:val="21"/>
-        </w:rPr>
         <w:drawing>
-          <wp:anchor distT="0" distB="0" distL="114300" distR="114300" simplePos="0" relativeHeight="251662336" behindDoc="0" locked="0" layoutInCell="1" allowOverlap="1">
-            <wp:simplePos x="0" y="0"/>
-            <wp:positionH relativeFrom="column">
-              <wp:posOffset>0</wp:posOffset>
-            </wp:positionH>
-            <wp:positionV relativeFrom="paragraph">
-              <wp:posOffset>76200</wp:posOffset>
-            </wp:positionV>
-            <wp:extent cx="5274310" cy="4003040"/>
-            <wp:effectExtent l="0" t="0" r="2540" b="0"/>
-            <wp:wrapSquare wrapText="bothSides"/>
-            <wp:docPr id="8" name="图片 8"/>
+          <wp:inline distT="0" distB="0" distL="0" distR="0">
+            <wp:extent cx="5274310" cy="3980815"/>
+            <wp:effectExtent l="0" t="0" r="2540" b="635"/>
+            <wp:docPr id="14" name="图片 14"/>
             <wp:cNvGraphicFramePr>
               <a:graphicFrameLocks xmlns:a="http://schemas.openxmlformats.org/drawingml/2006/main" noChangeAspect="1"/>
             </wp:cNvGraphicFramePr>
@@ -1143,7 +905,7 @@
               <a:graphicData uri="http://schemas.openxmlformats.org/drawingml/2006/picture">
                 <pic:pic xmlns:pic="http://schemas.openxmlformats.org/drawingml/2006/picture">
                   <pic:nvPicPr>
-                    <pic:cNvPr id="8" name="捕获.PNG"/>
+                    <pic:cNvPr id="14" name="捕获.PNG"/>
                     <pic:cNvPicPr/>
                   </pic:nvPicPr>
                   <pic:blipFill>
@@ -1161,7 +923,7 @@
                   <pic:spPr>
                     <a:xfrm>
                       <a:off x="0" y="0"/>
-                      <a:ext cx="5274310" cy="4003040"/>
+                      <a:ext cx="5274310" cy="3980815"/>
                     </a:xfrm>
                     <a:prstGeom prst="rect">
                       <a:avLst/>
@@ -1170,7 +932,7 @@
                 </pic:pic>
               </a:graphicData>
             </a:graphic>
-          </wp:anchor>
+          </wp:inline>
         </w:drawing>
       </w:r>
     </w:p>
@@ -1178,40 +940,17 @@
       <w:pPr>
         <w:rPr>
           <w:rFonts w:ascii="宋体" w:eastAsia="宋体" w:hAnsi="宋体"/>
-          <w:szCs w:val="21"/>
-        </w:rPr>
-      </w:pPr>
-      <w:r>
-        <w:rPr>
-          <w:rFonts w:ascii="宋体" w:eastAsia="宋体" w:hAnsi="宋体" w:hint="eastAsia"/>
-          <w:szCs w:val="21"/>
-        </w:rPr>
-        <w:t>可以看到，里面的一块区域被正确填充了。</w:t>
-      </w:r>
-    </w:p>
-    <w:p>
-      <w:pPr>
-        <w:rPr>
-          <w:rFonts w:ascii="宋体" w:eastAsia="宋体" w:hAnsi="宋体"/>
-          <w:szCs w:val="21"/>
-        </w:rPr>
-      </w:pPr>
-    </w:p>
-    <w:p>
-      <w:pPr>
-        <w:rPr>
-          <w:rFonts w:ascii="宋体" w:eastAsia="宋体" w:hAnsi="宋体"/>
-          <w:sz w:val="28"/>
-          <w:szCs w:val="28"/>
-        </w:rPr>
-      </w:pPr>
-      <w:r>
-        <w:rPr>
-          <w:rFonts w:ascii="宋体" w:eastAsia="宋体" w:hAnsi="宋体" w:hint="eastAsia"/>
-          <w:sz w:val="28"/>
-          <w:szCs w:val="28"/>
-        </w:rPr>
-        <w:t>平移/旋转/缩放</w:t>
+          <w:sz w:val="28"/>
+          <w:szCs w:val="28"/>
+        </w:rPr>
+      </w:pPr>
+      <w:r>
+        <w:rPr>
+          <w:rFonts w:ascii="宋体" w:eastAsia="宋体" w:hAnsi="宋体" w:hint="eastAsia"/>
+          <w:sz w:val="28"/>
+          <w:szCs w:val="28"/>
+        </w:rPr>
+        <w:t>多边形/B样条/Bezier曲线</w:t>
       </w:r>
     </w:p>
     <w:p>
@@ -1227,35 +966,70 @@
           <w:rFonts w:ascii="宋体" w:eastAsia="宋体" w:hAnsi="宋体" w:hint="eastAsia"/>
           <w:szCs w:val="21"/>
         </w:rPr>
-        <w:t>平移、旋转、缩放的</w:t>
-      </w:r>
-      <w:r>
-        <w:rPr>
-          <w:rFonts w:ascii="宋体" w:eastAsia="宋体" w:hAnsi="宋体" w:hint="eastAsia"/>
-          <w:szCs w:val="21"/>
-        </w:rPr>
-        <w:t>操作很类似，首先我们将鼠标移至要操作的图形附近，再按下左键。选中之后，图形会自动变成黄色。若图形未变色，则说明未能成功选中。对于旋转和缩放，选中的这点将成为旋转和缩放的中心点，旋转和缩放将相对于此点进行。对于上述图形，我们对多边形进行上述操作，效果如下：</w:t>
-      </w:r>
-    </w:p>
-    <w:p>
-      <w:pPr>
-        <w:rPr>
-          <w:rFonts w:ascii="宋体" w:eastAsia="宋体" w:hAnsi="宋体"/>
-          <w:szCs w:val="21"/>
-        </w:rPr>
-      </w:pPr>
-      <w:r>
-        <w:rPr>
-          <w:rFonts w:ascii="宋体" w:eastAsia="宋体" w:hAnsi="宋体" w:hint="eastAsia"/>
+        <w:t>在绘制这些图形时，都涉及到多个点，因此他们的操作流程是类似的，首先我们单击确定起始点，</w:t>
+      </w:r>
+      <w:r>
+        <w:rPr>
+          <w:rFonts w:ascii="宋体" w:eastAsia="宋体" w:hAnsi="宋体" w:hint="eastAsia"/>
+          <w:szCs w:val="21"/>
+        </w:rPr>
+        <w:t>松开鼠标左键，</w:t>
+      </w:r>
+      <w:r>
+        <w:rPr>
+          <w:rFonts w:ascii="宋体" w:eastAsia="宋体" w:hAnsi="宋体" w:hint="eastAsia"/>
+          <w:szCs w:val="21"/>
+        </w:rPr>
+        <w:t>然后拖动到下一个顶点位置，再单击，确定这个顶点。当到达最后一个顶点</w:t>
+      </w:r>
+      <w:r>
+        <w:rPr>
+          <w:rFonts w:ascii="宋体" w:eastAsia="宋体" w:hAnsi="宋体" w:hint="eastAsia"/>
+          <w:szCs w:val="21"/>
+        </w:rPr>
+        <w:t>位置</w:t>
+      </w:r>
+      <w:r>
+        <w:rPr>
+          <w:rFonts w:ascii="宋体" w:eastAsia="宋体" w:hAnsi="宋体" w:hint="eastAsia"/>
+          <w:szCs w:val="21"/>
+        </w:rPr>
+        <w:t>时，我们双击，即结束绘制，下面我们演示绘制的多边形、B</w:t>
+      </w:r>
+      <w:r>
+        <w:rPr>
+          <w:rFonts w:ascii="宋体" w:eastAsia="宋体" w:hAnsi="宋体" w:hint="eastAsia"/>
+          <w:szCs w:val="21"/>
+        </w:rPr>
+        <w:t>样条及</w:t>
+      </w:r>
+      <w:r>
+        <w:rPr>
+          <w:rFonts w:ascii="宋体" w:eastAsia="宋体" w:hAnsi="宋体" w:hint="eastAsia"/>
+          <w:szCs w:val="21"/>
+        </w:rPr>
+        <w:t>Bezier曲线。</w:t>
+      </w:r>
+    </w:p>
+    <w:p>
+      <w:pPr>
+        <w:rPr>
+          <w:rFonts w:ascii="宋体" w:eastAsia="宋体" w:hAnsi="宋体"/>
+          <w:szCs w:val="21"/>
+        </w:rPr>
+      </w:pPr>
+      <w:r>
+        <w:rPr>
+          <w:rFonts w:ascii="宋体" w:eastAsia="宋体" w:hAnsi="宋体"/>
           <w:noProof/>
           <w:szCs w:val="21"/>
         </w:rPr>
         <w:lastRenderedPageBreak/>
         <w:drawing>
           <wp:inline distT="0" distB="0" distL="0" distR="0">
-            <wp:extent cx="5274310" cy="4003040"/>
+            <wp:extent cx="5274310" cy="3987800"/>
             <wp:effectExtent l="0" t="0" r="2540" b="0"/>
-            <wp:docPr id="9" name="图片 9"/>
+            <wp:docPr id="15" name="图片 15"/>
             <wp:cNvGraphicFramePr>
               <a:graphicFrameLocks xmlns:a="http://schemas.openxmlformats.org/drawingml/2006/main" noChangeAspect="1"/>
             </wp:cNvGraphicFramePr>
@@ -1263,7 +1037,7 @@
               <a:graphicData uri="http://schemas.openxmlformats.org/drawingml/2006/picture">
                 <pic:pic xmlns:pic="http://schemas.openxmlformats.org/drawingml/2006/picture">
                   <pic:nvPicPr>
-                    <pic:cNvPr id="9" name="捕获.PNG"/>
+                    <pic:cNvPr id="15" name="捕获.PNG"/>
                     <pic:cNvPicPr/>
                   </pic:nvPicPr>
                   <pic:blipFill>
@@ -1281,7 +1055,7 @@
                   <pic:spPr>
                     <a:xfrm>
                       <a:off x="0" y="0"/>
-                      <a:ext cx="5274310" cy="4003040"/>
+                      <a:ext cx="5274310" cy="3987800"/>
                     </a:xfrm>
                     <a:prstGeom prst="rect">
                       <a:avLst/>
@@ -1298,9 +1072,18 @@
       <w:pPr>
         <w:rPr>
           <w:rFonts w:ascii="宋体" w:eastAsia="宋体" w:hAnsi="宋体"/>
-          <w:szCs w:val="21"/>
-        </w:rPr>
-      </w:pPr>
+          <w:sz w:val="28"/>
+          <w:szCs w:val="28"/>
+        </w:rPr>
+      </w:pPr>
+      <w:r>
+        <w:rPr>
+          <w:rFonts w:ascii="宋体" w:eastAsia="宋体" w:hAnsi="宋体" w:hint="eastAsia"/>
+          <w:sz w:val="28"/>
+          <w:szCs w:val="28"/>
+        </w:rPr>
+        <w:t>裁剪</w:t>
+      </w:r>
     </w:p>
     <w:p>
       <w:pPr>
@@ -1315,14 +1098,645 @@
           <w:rFonts w:ascii="宋体" w:eastAsia="宋体" w:hAnsi="宋体" w:hint="eastAsia"/>
           <w:szCs w:val="21"/>
         </w:rPr>
-        <w:t>值得注意的是，进行上述变换时，之前被填充的区域不会跟随图形一起移动。此外，</w:t>
-      </w:r>
-      <w:r>
-        <w:rPr>
-          <w:rFonts w:ascii="宋体" w:eastAsia="宋体" w:hAnsi="宋体" w:hint="eastAsia"/>
-          <w:szCs w:val="21"/>
-        </w:rPr>
-        <w:t>值得注意的是椭圆不支持旋转。</w:t>
+        <w:t>按下鼠标左键，按住并拖动，我们可以看到一个裁剪框。松开鼠标左键，即完成裁剪。</w:t>
+      </w:r>
+    </w:p>
+    <w:p>
+      <w:pPr>
+        <w:ind w:firstLine="420"/>
+        <w:rPr>
+          <w:rFonts w:ascii="宋体" w:eastAsia="宋体" w:hAnsi="宋体"/>
+          <w:szCs w:val="21"/>
+        </w:rPr>
+      </w:pPr>
+      <w:r>
+        <w:rPr>
+          <w:rFonts w:ascii="宋体" w:eastAsia="宋体" w:hAnsi="宋体" w:hint="eastAsia"/>
+          <w:noProof/>
+          <w:szCs w:val="21"/>
+        </w:rPr>
+        <w:drawing>
+          <wp:inline distT="0" distB="0" distL="0" distR="0">
+            <wp:extent cx="5274310" cy="3975735"/>
+            <wp:effectExtent l="0" t="0" r="2540" b="5715"/>
+            <wp:docPr id="16" name="图片 16"/>
+            <wp:cNvGraphicFramePr>
+              <a:graphicFrameLocks xmlns:a="http://schemas.openxmlformats.org/drawingml/2006/main" noChangeAspect="1"/>
+            </wp:cNvGraphicFramePr>
+            <a:graphic xmlns:a="http://schemas.openxmlformats.org/drawingml/2006/main">
+              <a:graphicData uri="http://schemas.openxmlformats.org/drawingml/2006/picture">
+                <pic:pic xmlns:pic="http://schemas.openxmlformats.org/drawingml/2006/picture">
+                  <pic:nvPicPr>
+                    <pic:cNvPr id="16" name="捕获.PNG"/>
+                    <pic:cNvPicPr/>
+                  </pic:nvPicPr>
+                  <pic:blipFill>
+                    <a:blip r:embed="rId12">
+                      <a:extLst>
+                        <a:ext uri="{28A0092B-C50C-407E-A947-70E740481C1C}">
+                          <a14:useLocalDpi xmlns:a14="http://schemas.microsoft.com/office/drawing/2010/main" val="0"/>
+                        </a:ext>
+                      </a:extLst>
+                    </a:blip>
+                    <a:stretch>
+                      <a:fillRect/>
+                    </a:stretch>
+                  </pic:blipFill>
+                  <pic:spPr>
+                    <a:xfrm>
+                      <a:off x="0" y="0"/>
+                      <a:ext cx="5274310" cy="3975735"/>
+                    </a:xfrm>
+                    <a:prstGeom prst="rect">
+                      <a:avLst/>
+                    </a:prstGeom>
+                  </pic:spPr>
+                </pic:pic>
+              </a:graphicData>
+            </a:graphic>
+          </wp:inline>
+        </w:drawing>
+      </w:r>
+    </w:p>
+    <w:p>
+      <w:pPr>
+        <w:ind w:firstLine="420"/>
+        <w:rPr>
+          <w:rFonts w:ascii="宋体" w:eastAsia="宋体" w:hAnsi="宋体"/>
+          <w:szCs w:val="21"/>
+        </w:rPr>
+      </w:pPr>
+      <w:r>
+        <w:rPr>
+          <w:rFonts w:ascii="宋体" w:eastAsia="宋体" w:hAnsi="宋体" w:hint="eastAsia"/>
+          <w:szCs w:val="21"/>
+        </w:rPr>
+        <w:lastRenderedPageBreak/>
+        <w:t>如果我们对上图进行裁剪，裁剪结果如下：</w:t>
+      </w:r>
+    </w:p>
+    <w:p>
+      <w:pPr>
+        <w:ind w:firstLine="420"/>
+        <w:rPr>
+          <w:rFonts w:ascii="宋体" w:eastAsia="宋体" w:hAnsi="宋体"/>
+          <w:szCs w:val="21"/>
+        </w:rPr>
+      </w:pPr>
+      <w:r>
+        <w:rPr>
+          <w:rFonts w:ascii="宋体" w:eastAsia="宋体" w:hAnsi="宋体" w:hint="eastAsia"/>
+          <w:noProof/>
+          <w:szCs w:val="21"/>
+        </w:rPr>
+        <w:drawing>
+          <wp:inline distT="0" distB="0" distL="0" distR="0">
+            <wp:extent cx="5274310" cy="3980815"/>
+            <wp:effectExtent l="0" t="0" r="2540" b="635"/>
+            <wp:docPr id="17" name="图片 17"/>
+            <wp:cNvGraphicFramePr>
+              <a:graphicFrameLocks xmlns:a="http://schemas.openxmlformats.org/drawingml/2006/main" noChangeAspect="1"/>
+            </wp:cNvGraphicFramePr>
+            <a:graphic xmlns:a="http://schemas.openxmlformats.org/drawingml/2006/main">
+              <a:graphicData uri="http://schemas.openxmlformats.org/drawingml/2006/picture">
+                <pic:pic xmlns:pic="http://schemas.openxmlformats.org/drawingml/2006/picture">
+                  <pic:nvPicPr>
+                    <pic:cNvPr id="17" name="捕获.PNG"/>
+                    <pic:cNvPicPr/>
+                  </pic:nvPicPr>
+                  <pic:blipFill>
+                    <a:blip r:embed="rId13">
+                      <a:extLst>
+                        <a:ext uri="{28A0092B-C50C-407E-A947-70E740481C1C}">
+                          <a14:useLocalDpi xmlns:a14="http://schemas.microsoft.com/office/drawing/2010/main" val="0"/>
+                        </a:ext>
+                      </a:extLst>
+                    </a:blip>
+                    <a:stretch>
+                      <a:fillRect/>
+                    </a:stretch>
+                  </pic:blipFill>
+                  <pic:spPr>
+                    <a:xfrm>
+                      <a:off x="0" y="0"/>
+                      <a:ext cx="5274310" cy="3980815"/>
+                    </a:xfrm>
+                    <a:prstGeom prst="rect">
+                      <a:avLst/>
+                    </a:prstGeom>
+                  </pic:spPr>
+                </pic:pic>
+              </a:graphicData>
+            </a:graphic>
+          </wp:inline>
+        </w:drawing>
+      </w:r>
+    </w:p>
+    <w:p>
+      <w:pPr>
+        <w:ind w:firstLine="420"/>
+        <w:rPr>
+          <w:rFonts w:ascii="宋体" w:eastAsia="宋体" w:hAnsi="宋体"/>
+          <w:szCs w:val="21"/>
+        </w:rPr>
+      </w:pPr>
+      <w:r>
+        <w:rPr>
+          <w:rFonts w:ascii="宋体" w:eastAsia="宋体" w:hAnsi="宋体" w:hint="eastAsia"/>
+          <w:szCs w:val="21"/>
+        </w:rPr>
+        <w:t>可以</w:t>
+      </w:r>
+      <w:r>
+        <w:rPr>
+          <w:rFonts w:ascii="宋体" w:eastAsia="宋体" w:hAnsi="宋体" w:hint="eastAsia"/>
+          <w:szCs w:val="21"/>
+        </w:rPr>
+        <w:t>看出，我们的多边形裁剪使用的是Suther</w:t>
+      </w:r>
+      <w:r>
+        <w:rPr>
+          <w:rFonts w:ascii="宋体" w:eastAsia="宋体" w:hAnsi="宋体"/>
+          <w:szCs w:val="21"/>
+        </w:rPr>
+        <w:t>land-Hodgman</w:t>
+      </w:r>
+      <w:r>
+        <w:rPr>
+          <w:rFonts w:ascii="宋体" w:eastAsia="宋体" w:hAnsi="宋体" w:hint="eastAsia"/>
+          <w:szCs w:val="21"/>
+        </w:rPr>
+        <w:t>算法。</w:t>
+      </w:r>
+    </w:p>
+    <w:p>
+      <w:pPr>
+        <w:rPr>
+          <w:rFonts w:ascii="宋体" w:eastAsia="宋体" w:hAnsi="宋体"/>
+          <w:szCs w:val="21"/>
+        </w:rPr>
+      </w:pPr>
+    </w:p>
+    <w:p>
+      <w:pPr>
+        <w:rPr>
+          <w:rFonts w:ascii="宋体" w:eastAsia="宋体" w:hAnsi="宋体"/>
+          <w:sz w:val="28"/>
+          <w:szCs w:val="28"/>
+        </w:rPr>
+      </w:pPr>
+      <w:r>
+        <w:rPr>
+          <w:rFonts w:ascii="宋体" w:eastAsia="宋体" w:hAnsi="宋体" w:hint="eastAsia"/>
+          <w:sz w:val="28"/>
+          <w:szCs w:val="28"/>
+        </w:rPr>
+        <w:t>扫描</w:t>
+      </w:r>
+      <w:r>
+        <w:rPr>
+          <w:rFonts w:ascii="宋体" w:eastAsia="宋体" w:hAnsi="宋体" w:hint="eastAsia"/>
+          <w:sz w:val="28"/>
+          <w:szCs w:val="28"/>
+        </w:rPr>
+        <w:t>填充</w:t>
+      </w:r>
+    </w:p>
+    <w:p>
+      <w:pPr>
+        <w:ind w:firstLineChars="200" w:firstLine="420"/>
+        <w:rPr>
+          <w:rFonts w:ascii="宋体" w:eastAsia="宋体" w:hAnsi="宋体"/>
+          <w:szCs w:val="21"/>
+        </w:rPr>
+      </w:pPr>
+      <w:r>
+        <w:rPr>
+          <w:rFonts w:ascii="宋体" w:eastAsia="宋体" w:hAnsi="宋体" w:hint="eastAsia"/>
+          <w:szCs w:val="21"/>
+        </w:rPr>
+        <w:t>扫描填充只能对多边形上的点进行填充，因此操作方式是单击多边形边界上的一点。</w:t>
+      </w:r>
+    </w:p>
+    <w:p>
+      <w:pPr>
+        <w:ind w:firstLineChars="200" w:firstLine="420"/>
+        <w:rPr>
+          <w:rFonts w:ascii="宋体" w:eastAsia="宋体" w:hAnsi="宋体"/>
+          <w:szCs w:val="21"/>
+        </w:rPr>
+      </w:pPr>
+      <w:r>
+        <w:rPr>
+          <w:rFonts w:ascii="宋体" w:eastAsia="宋体" w:hAnsi="宋体" w:hint="eastAsia"/>
+          <w:szCs w:val="21"/>
+        </w:rPr>
+        <w:t>对一个五角星，填充效果如下：</w:t>
+      </w:r>
+    </w:p>
+    <w:p>
+      <w:pPr>
+        <w:ind w:firstLineChars="200" w:firstLine="560"/>
+        <w:rPr>
+          <w:rFonts w:ascii="宋体" w:eastAsia="宋体" w:hAnsi="宋体"/>
+          <w:sz w:val="28"/>
+          <w:szCs w:val="28"/>
+        </w:rPr>
+      </w:pPr>
+      <w:r>
+        <w:rPr>
+          <w:rFonts w:ascii="宋体" w:eastAsia="宋体" w:hAnsi="宋体" w:hint="eastAsia"/>
+          <w:noProof/>
+          <w:sz w:val="28"/>
+          <w:szCs w:val="28"/>
+        </w:rPr>
+        <w:lastRenderedPageBreak/>
+        <w:drawing>
+          <wp:inline distT="0" distB="0" distL="0" distR="0">
+            <wp:extent cx="5274310" cy="3996055"/>
+            <wp:effectExtent l="0" t="0" r="2540" b="4445"/>
+            <wp:docPr id="18" name="图片 18"/>
+            <wp:cNvGraphicFramePr>
+              <a:graphicFrameLocks xmlns:a="http://schemas.openxmlformats.org/drawingml/2006/main" noChangeAspect="1"/>
+            </wp:cNvGraphicFramePr>
+            <a:graphic xmlns:a="http://schemas.openxmlformats.org/drawingml/2006/main">
+              <a:graphicData uri="http://schemas.openxmlformats.org/drawingml/2006/picture">
+                <pic:pic xmlns:pic="http://schemas.openxmlformats.org/drawingml/2006/picture">
+                  <pic:nvPicPr>
+                    <pic:cNvPr id="18" name="捕获.PNG"/>
+                    <pic:cNvPicPr/>
+                  </pic:nvPicPr>
+                  <pic:blipFill>
+                    <a:blip r:embed="rId14">
+                      <a:extLst>
+                        <a:ext uri="{28A0092B-C50C-407E-A947-70E740481C1C}">
+                          <a14:useLocalDpi xmlns:a14="http://schemas.microsoft.com/office/drawing/2010/main" val="0"/>
+                        </a:ext>
+                      </a:extLst>
+                    </a:blip>
+                    <a:stretch>
+                      <a:fillRect/>
+                    </a:stretch>
+                  </pic:blipFill>
+                  <pic:spPr>
+                    <a:xfrm>
+                      <a:off x="0" y="0"/>
+                      <a:ext cx="5274310" cy="3996055"/>
+                    </a:xfrm>
+                    <a:prstGeom prst="rect">
+                      <a:avLst/>
+                    </a:prstGeom>
+                  </pic:spPr>
+                </pic:pic>
+              </a:graphicData>
+            </a:graphic>
+          </wp:inline>
+        </w:drawing>
+      </w:r>
+    </w:p>
+    <w:p>
+      <w:pPr>
+        <w:rPr>
+          <w:rFonts w:ascii="宋体" w:eastAsia="宋体" w:hAnsi="宋体"/>
+          <w:sz w:val="28"/>
+          <w:szCs w:val="28"/>
+        </w:rPr>
+      </w:pPr>
+    </w:p>
+    <w:p>
+      <w:pPr>
+        <w:rPr>
+          <w:rFonts w:ascii="宋体" w:eastAsia="宋体" w:hAnsi="宋体"/>
+          <w:sz w:val="28"/>
+          <w:szCs w:val="28"/>
+        </w:rPr>
+      </w:pPr>
+      <w:r>
+        <w:rPr>
+          <w:rFonts w:ascii="宋体" w:eastAsia="宋体" w:hAnsi="宋体" w:hint="eastAsia"/>
+          <w:sz w:val="28"/>
+          <w:szCs w:val="28"/>
+        </w:rPr>
+        <w:t>泛滥填充</w:t>
+      </w:r>
+    </w:p>
+    <w:p>
+      <w:pPr>
+        <w:ind w:firstLine="420"/>
+        <w:rPr>
+          <w:rFonts w:ascii="宋体" w:eastAsia="宋体" w:hAnsi="宋体"/>
+          <w:szCs w:val="21"/>
+        </w:rPr>
+      </w:pPr>
+      <w:r>
+        <w:rPr>
+          <w:rFonts w:ascii="宋体" w:eastAsia="宋体" w:hAnsi="宋体" w:hint="eastAsia"/>
+          <w:szCs w:val="21"/>
+        </w:rPr>
+        <w:t>单击泛滥填充按钮，</w:t>
+      </w:r>
+      <w:r>
+        <w:rPr>
+          <w:rFonts w:ascii="宋体" w:eastAsia="宋体" w:hAnsi="宋体" w:hint="eastAsia"/>
+          <w:szCs w:val="21"/>
+        </w:rPr>
+        <w:t>再单击屏幕上一个点，则程序会尝试从这点开始进行泛滥，直到遇到颜色不为背景色的点</w:t>
+      </w:r>
+      <w:r>
+        <w:rPr>
+          <w:rFonts w:ascii="宋体" w:eastAsia="宋体" w:hAnsi="宋体" w:hint="eastAsia"/>
+          <w:szCs w:val="21"/>
+        </w:rPr>
+        <w:t>为止。</w:t>
+      </w:r>
+      <w:r>
+        <w:rPr>
+          <w:rFonts w:ascii="宋体" w:eastAsia="宋体" w:hAnsi="宋体" w:hint="eastAsia"/>
+          <w:szCs w:val="21"/>
+        </w:rPr>
+        <w:t>效果如下：</w:t>
+      </w:r>
+    </w:p>
+    <w:p>
+      <w:pPr>
+        <w:ind w:firstLine="420"/>
+        <w:rPr>
+          <w:rFonts w:ascii="宋体" w:eastAsia="宋体" w:hAnsi="宋体"/>
+          <w:szCs w:val="21"/>
+        </w:rPr>
+      </w:pPr>
+      <w:r>
+        <w:rPr>
+          <w:rFonts w:ascii="宋体" w:eastAsia="宋体" w:hAnsi="宋体" w:hint="eastAsia"/>
+          <w:noProof/>
+          <w:szCs w:val="21"/>
+        </w:rPr>
+        <w:lastRenderedPageBreak/>
+        <w:drawing>
+          <wp:inline distT="0" distB="0" distL="0" distR="0">
+            <wp:extent cx="5274310" cy="3950970"/>
+            <wp:effectExtent l="0" t="0" r="2540" b="0"/>
+            <wp:docPr id="19" name="图片 19"/>
+            <wp:cNvGraphicFramePr>
+              <a:graphicFrameLocks xmlns:a="http://schemas.openxmlformats.org/drawingml/2006/main" noChangeAspect="1"/>
+            </wp:cNvGraphicFramePr>
+            <a:graphic xmlns:a="http://schemas.openxmlformats.org/drawingml/2006/main">
+              <a:graphicData uri="http://schemas.openxmlformats.org/drawingml/2006/picture">
+                <pic:pic xmlns:pic="http://schemas.openxmlformats.org/drawingml/2006/picture">
+                  <pic:nvPicPr>
+                    <pic:cNvPr id="19" name="捕获.PNG"/>
+                    <pic:cNvPicPr/>
+                  </pic:nvPicPr>
+                  <pic:blipFill>
+                    <a:blip r:embed="rId15">
+                      <a:extLst>
+                        <a:ext uri="{28A0092B-C50C-407E-A947-70E740481C1C}">
+                          <a14:useLocalDpi xmlns:a14="http://schemas.microsoft.com/office/drawing/2010/main" val="0"/>
+                        </a:ext>
+                      </a:extLst>
+                    </a:blip>
+                    <a:stretch>
+                      <a:fillRect/>
+                    </a:stretch>
+                  </pic:blipFill>
+                  <pic:spPr>
+                    <a:xfrm>
+                      <a:off x="0" y="0"/>
+                      <a:ext cx="5274310" cy="3950970"/>
+                    </a:xfrm>
+                    <a:prstGeom prst="rect">
+                      <a:avLst/>
+                    </a:prstGeom>
+                  </pic:spPr>
+                </pic:pic>
+              </a:graphicData>
+            </a:graphic>
+          </wp:inline>
+        </w:drawing>
+      </w:r>
+    </w:p>
+    <w:p>
+      <w:pPr>
+        <w:rPr>
+          <w:rFonts w:ascii="宋体" w:eastAsia="宋体" w:hAnsi="宋体"/>
+          <w:szCs w:val="21"/>
+        </w:rPr>
+      </w:pPr>
+    </w:p>
+    <w:p>
+      <w:pPr>
+        <w:rPr>
+          <w:rFonts w:ascii="宋体" w:eastAsia="宋体" w:hAnsi="宋体"/>
+          <w:sz w:val="28"/>
+          <w:szCs w:val="28"/>
+        </w:rPr>
+      </w:pPr>
+      <w:r>
+        <w:rPr>
+          <w:rFonts w:ascii="宋体" w:eastAsia="宋体" w:hAnsi="宋体" w:hint="eastAsia"/>
+          <w:sz w:val="28"/>
+          <w:szCs w:val="28"/>
+        </w:rPr>
+        <w:t>平移/旋转/缩放</w:t>
+      </w:r>
+    </w:p>
+    <w:p>
+      <w:pPr>
+        <w:ind w:firstLine="420"/>
+        <w:rPr>
+          <w:rFonts w:ascii="宋体" w:eastAsia="宋体" w:hAnsi="宋体"/>
+          <w:szCs w:val="21"/>
+        </w:rPr>
+      </w:pPr>
+      <w:r>
+        <w:rPr>
+          <w:rFonts w:ascii="宋体" w:eastAsia="宋体" w:hAnsi="宋体" w:hint="eastAsia"/>
+          <w:szCs w:val="21"/>
+        </w:rPr>
+        <w:t>平移、旋转、缩放的</w:t>
+      </w:r>
+      <w:r>
+        <w:rPr>
+          <w:rFonts w:ascii="宋体" w:eastAsia="宋体" w:hAnsi="宋体" w:hint="eastAsia"/>
+          <w:szCs w:val="21"/>
+        </w:rPr>
+        <w:t>操作很类似，首先我们将鼠标移至要操作的图形</w:t>
+      </w:r>
+      <w:r>
+        <w:rPr>
+          <w:rFonts w:ascii="宋体" w:eastAsia="宋体" w:hAnsi="宋体" w:hint="eastAsia"/>
+          <w:szCs w:val="21"/>
+        </w:rPr>
+        <w:t>边界</w:t>
+      </w:r>
+      <w:r>
+        <w:rPr>
+          <w:rFonts w:ascii="宋体" w:eastAsia="宋体" w:hAnsi="宋体" w:hint="eastAsia"/>
+          <w:szCs w:val="21"/>
+        </w:rPr>
+        <w:t>附近，再按下左键</w:t>
+      </w:r>
+      <w:r>
+        <w:rPr>
+          <w:rFonts w:ascii="宋体" w:eastAsia="宋体" w:hAnsi="宋体" w:hint="eastAsia"/>
+          <w:szCs w:val="21"/>
+        </w:rPr>
+        <w:t>不要松开</w:t>
+      </w:r>
+      <w:r>
+        <w:rPr>
+          <w:rFonts w:ascii="宋体" w:eastAsia="宋体" w:hAnsi="宋体" w:hint="eastAsia"/>
+          <w:szCs w:val="21"/>
+        </w:rPr>
+        <w:t>，然后再</w:t>
+      </w:r>
+      <w:bookmarkStart w:id="0" w:name="_GoBack"/>
+      <w:bookmarkEnd w:id="0"/>
+      <w:r>
+        <w:rPr>
+          <w:rFonts w:ascii="宋体" w:eastAsia="宋体" w:hAnsi="宋体" w:hint="eastAsia"/>
+          <w:szCs w:val="21"/>
+        </w:rPr>
+        <w:t>移动鼠标，图形会跟着变化，最后松开鼠标左键，则结束操作</w:t>
+      </w:r>
+      <w:r>
+        <w:rPr>
+          <w:rFonts w:ascii="宋体" w:eastAsia="宋体" w:hAnsi="宋体" w:hint="eastAsia"/>
+          <w:szCs w:val="21"/>
+        </w:rPr>
+        <w:t>。</w:t>
+      </w:r>
+      <w:r>
+        <w:rPr>
+          <w:rFonts w:ascii="宋体" w:eastAsia="宋体" w:hAnsi="宋体" w:hint="eastAsia"/>
+          <w:szCs w:val="21"/>
+        </w:rPr>
+        <w:t>注意：</w:t>
+      </w:r>
+      <w:r>
+        <w:rPr>
+          <w:rFonts w:ascii="宋体" w:eastAsia="宋体" w:hAnsi="宋体" w:hint="eastAsia"/>
+          <w:szCs w:val="21"/>
+        </w:rPr>
+        <w:t>选中之后，图形会自动变成黄色。若图形未变色，则说明未能成功选中。</w:t>
+      </w:r>
+      <w:r>
+        <w:rPr>
+          <w:rFonts w:ascii="宋体" w:eastAsia="宋体" w:hAnsi="宋体" w:hint="eastAsia"/>
+          <w:szCs w:val="21"/>
+        </w:rPr>
+        <w:t>在移动过程中，图形保持为黄色，当结束操作后，图形恢复为黑色。</w:t>
+      </w:r>
+      <w:r>
+        <w:rPr>
+          <w:rFonts w:ascii="宋体" w:eastAsia="宋体" w:hAnsi="宋体" w:hint="eastAsia"/>
+          <w:szCs w:val="21"/>
+        </w:rPr>
+        <w:t>对于旋转和缩放，选中的这点将成为旋转和缩放的中心点，旋转和缩放将相对于此点进行。对于上述图形，我们对多边形进行上述操作，效果如下：</w:t>
+      </w:r>
+    </w:p>
+    <w:p>
+      <w:pPr>
+        <w:ind w:firstLine="420"/>
+        <w:rPr>
+          <w:rFonts w:ascii="宋体" w:eastAsia="宋体" w:hAnsi="宋体"/>
+          <w:szCs w:val="21"/>
+        </w:rPr>
+      </w:pPr>
+      <w:r>
+        <w:rPr>
+          <w:rFonts w:ascii="宋体" w:eastAsia="宋体" w:hAnsi="宋体" w:hint="eastAsia"/>
+          <w:noProof/>
+          <w:szCs w:val="21"/>
+        </w:rPr>
+        <w:lastRenderedPageBreak/>
+        <w:drawing>
+          <wp:inline distT="0" distB="0" distL="0" distR="0">
+            <wp:extent cx="5274310" cy="4052570"/>
+            <wp:effectExtent l="0" t="0" r="2540" b="5080"/>
+            <wp:docPr id="20" name="图片 20"/>
+            <wp:cNvGraphicFramePr>
+              <a:graphicFrameLocks xmlns:a="http://schemas.openxmlformats.org/drawingml/2006/main" noChangeAspect="1"/>
+            </wp:cNvGraphicFramePr>
+            <a:graphic xmlns:a="http://schemas.openxmlformats.org/drawingml/2006/main">
+              <a:graphicData uri="http://schemas.openxmlformats.org/drawingml/2006/picture">
+                <pic:pic xmlns:pic="http://schemas.openxmlformats.org/drawingml/2006/picture">
+                  <pic:nvPicPr>
+                    <pic:cNvPr id="20" name="无标题.png"/>
+                    <pic:cNvPicPr/>
+                  </pic:nvPicPr>
+                  <pic:blipFill>
+                    <a:blip r:embed="rId16">
+                      <a:extLst>
+                        <a:ext uri="{28A0092B-C50C-407E-A947-70E740481C1C}">
+                          <a14:useLocalDpi xmlns:a14="http://schemas.microsoft.com/office/drawing/2010/main" val="0"/>
+                        </a:ext>
+                      </a:extLst>
+                    </a:blip>
+                    <a:stretch>
+                      <a:fillRect/>
+                    </a:stretch>
+                  </pic:blipFill>
+                  <pic:spPr>
+                    <a:xfrm>
+                      <a:off x="0" y="0"/>
+                      <a:ext cx="5274310" cy="4052570"/>
+                    </a:xfrm>
+                    <a:prstGeom prst="rect">
+                      <a:avLst/>
+                    </a:prstGeom>
+                  </pic:spPr>
+                </pic:pic>
+              </a:graphicData>
+            </a:graphic>
+          </wp:inline>
+        </w:drawing>
+      </w:r>
+    </w:p>
+    <w:p>
+      <w:pPr>
+        <w:rPr>
+          <w:rFonts w:ascii="宋体" w:eastAsia="宋体" w:hAnsi="宋体"/>
+          <w:szCs w:val="21"/>
+        </w:rPr>
+      </w:pPr>
+    </w:p>
+    <w:p>
+      <w:pPr>
+        <w:rPr>
+          <w:rFonts w:ascii="宋体" w:eastAsia="宋体" w:hAnsi="宋体"/>
+          <w:szCs w:val="21"/>
+        </w:rPr>
+      </w:pPr>
+    </w:p>
+    <w:p>
+      <w:pPr>
+        <w:ind w:firstLine="420"/>
+        <w:rPr>
+          <w:rFonts w:ascii="宋体" w:eastAsia="宋体" w:hAnsi="宋体"/>
+          <w:szCs w:val="21"/>
+        </w:rPr>
+      </w:pPr>
+      <w:r>
+        <w:rPr>
+          <w:rFonts w:ascii="宋体" w:eastAsia="宋体" w:hAnsi="宋体" w:hint="eastAsia"/>
+          <w:szCs w:val="21"/>
+        </w:rPr>
+        <w:t>可以看到</w:t>
+      </w:r>
+      <w:r>
+        <w:rPr>
+          <w:rFonts w:ascii="宋体" w:eastAsia="宋体" w:hAnsi="宋体" w:hint="eastAsia"/>
+          <w:szCs w:val="21"/>
+        </w:rPr>
+        <w:t>进行上述变换时，之前被填充的区域不会跟随图形一起移动。此外，</w:t>
+      </w:r>
+      <w:r>
+        <w:rPr>
+          <w:rFonts w:ascii="宋体" w:eastAsia="宋体" w:hAnsi="宋体" w:hint="eastAsia"/>
+          <w:szCs w:val="21"/>
+        </w:rPr>
+        <w:t>椭圆不支持旋转。</w:t>
       </w:r>
     </w:p>
     <w:p>
@@ -1403,7 +1817,7 @@
                     <pic:cNvPicPr/>
                   </pic:nvPicPr>
                   <pic:blipFill>
-                    <a:blip r:embed="rId12">
+                    <a:blip r:embed="rId17">
                       <a:extLst>
                         <a:ext uri="{28A0092B-C50C-407E-A947-70E740481C1C}">
                           <a14:useLocalDpi xmlns:a14="http://schemas.microsoft.com/office/drawing/2010/main" val="0"/>
@@ -1454,6 +1868,44 @@
     </w:sectPr>
   </w:body>
 </w:document>
+</file>
+
+<file path=word/endnotes.xml><?xml version="1.0" encoding="utf-8"?>
+<w:endnotes xmlns:wpc="http://schemas.microsoft.com/office/word/2010/wordprocessingCanvas" xmlns:cx="http://schemas.microsoft.com/office/drawing/2014/chartex" xmlns:mc="http://schemas.openxmlformats.org/markup-compatibility/2006" xmlns:o="urn:schemas-microsoft-com:office:office" xmlns:r="http://schemas.openxmlformats.org/officeDocument/2006/relationships" xmlns:m="http://schemas.openxmlformats.org/officeDocument/2006/math" xmlns:v="urn:schemas-microsoft-com:vml" xmlns:wp14="http://schemas.microsoft.com/office/word/2010/wordprocessingDrawing" xmlns:wp="http://schemas.openxmlformats.org/drawingml/2006/wordprocessingDrawing" xmlns:w10="urn:schemas-microsoft-com:office:word" xmlns:w="http://schemas.openxmlformats.org/wordprocessingml/2006/main" xmlns:w14="http://schemas.microsoft.com/office/word/2010/wordml" xmlns:w15="http://schemas.microsoft.com/office/word/2012/wordml" xmlns:w16se="http://schemas.microsoft.com/office/word/2015/wordml/symex" xmlns:wpg="http://schemas.microsoft.com/office/word/2010/wordprocessingGroup" xmlns:wpi="http://schemas.microsoft.com/office/word/2010/wordprocessingInk" xmlns:wne="http://schemas.microsoft.com/office/word/2006/wordml" xmlns:wps="http://schemas.microsoft.com/office/word/2010/wordprocessingShape" mc:Ignorable="w14 w15 w16se wp14">
+  <w:endnote w:type="separator" w:id="-1">
+    <w:p>
+      <w:r>
+        <w:separator/>
+      </w:r>
+    </w:p>
+  </w:endnote>
+  <w:endnote w:type="continuationSeparator" w:id="0">
+    <w:p>
+      <w:r>
+        <w:continuationSeparator/>
+      </w:r>
+    </w:p>
+  </w:endnote>
+</w:endnotes>
+</file>
+
+<file path=word/footnotes.xml><?xml version="1.0" encoding="utf-8"?>
+<w:footnotes xmlns:wpc="http://schemas.microsoft.com/office/word/2010/wordprocessingCanvas" xmlns:cx="http://schemas.microsoft.com/office/drawing/2014/chartex" xmlns:mc="http://schemas.openxmlformats.org/markup-compatibility/2006" xmlns:o="urn:schemas-microsoft-com:office:office" xmlns:r="http://schemas.openxmlformats.org/officeDocument/2006/relationships" xmlns:m="http://schemas.openxmlformats.org/officeDocument/2006/math" xmlns:v="urn:schemas-microsoft-com:vml" xmlns:wp14="http://schemas.microsoft.com/office/word/2010/wordprocessingDrawing" xmlns:wp="http://schemas.openxmlformats.org/drawingml/2006/wordprocessingDrawing" xmlns:w10="urn:schemas-microsoft-com:office:word" xmlns:w="http://schemas.openxmlformats.org/wordprocessingml/2006/main" xmlns:w14="http://schemas.microsoft.com/office/word/2010/wordml" xmlns:w15="http://schemas.microsoft.com/office/word/2012/wordml" xmlns:w16se="http://schemas.microsoft.com/office/word/2015/wordml/symex" xmlns:wpg="http://schemas.microsoft.com/office/word/2010/wordprocessingGroup" xmlns:wpi="http://schemas.microsoft.com/office/word/2010/wordprocessingInk" xmlns:wne="http://schemas.microsoft.com/office/word/2006/wordml" xmlns:wps="http://schemas.microsoft.com/office/word/2010/wordprocessingShape" mc:Ignorable="w14 w15 w16se wp14">
+  <w:footnote w:type="separator" w:id="-1">
+    <w:p>
+      <w:r>
+        <w:separator/>
+      </w:r>
+    </w:p>
+  </w:footnote>
+  <w:footnote w:type="continuationSeparator" w:id="0">
+    <w:p>
+      <w:r>
+        <w:continuationSeparator/>
+      </w:r>
+    </w:p>
+  </w:footnote>
+</w:footnotes>
 </file>
 
 <file path=word/styles.xml><?xml version="1.0" encoding="utf-8"?>
@@ -1878,6 +2330,71 @@
     <w:semiHidden/>
     <w:unhideWhenUsed/>
   </w:style>
+  <w:style w:type="paragraph" w:styleId="a3">
+    <w:name w:val="header"/>
+    <w:basedOn w:val="a"/>
+    <w:link w:val="a4"/>
+    <w:uiPriority w:val="99"/>
+    <w:unhideWhenUsed/>
+    <w:rsid w:val="000535E9"/>
+    <w:pPr>
+      <w:pBdr>
+        <w:bottom w:val="single" w:sz="6" w:space="1" w:color="auto"/>
+      </w:pBdr>
+      <w:tabs>
+        <w:tab w:val="center" w:pos="4153"/>
+        <w:tab w:val="right" w:pos="8306"/>
+      </w:tabs>
+      <w:snapToGrid w:val="0"/>
+      <w:jc w:val="center"/>
+    </w:pPr>
+    <w:rPr>
+      <w:sz w:val="18"/>
+      <w:szCs w:val="18"/>
+    </w:rPr>
+  </w:style>
+  <w:style w:type="character" w:customStyle="1" w:styleId="a4">
+    <w:name w:val="页眉 字符"/>
+    <w:basedOn w:val="a0"/>
+    <w:link w:val="a3"/>
+    <w:uiPriority w:val="99"/>
+    <w:rsid w:val="000535E9"/>
+    <w:rPr>
+      <w:sz w:val="18"/>
+      <w:szCs w:val="18"/>
+    </w:rPr>
+  </w:style>
+  <w:style w:type="paragraph" w:styleId="a5">
+    <w:name w:val="footer"/>
+    <w:basedOn w:val="a"/>
+    <w:link w:val="a6"/>
+    <w:uiPriority w:val="99"/>
+    <w:unhideWhenUsed/>
+    <w:rsid w:val="000535E9"/>
+    <w:pPr>
+      <w:tabs>
+        <w:tab w:val="center" w:pos="4153"/>
+        <w:tab w:val="right" w:pos="8306"/>
+      </w:tabs>
+      <w:snapToGrid w:val="0"/>
+      <w:jc w:val="left"/>
+    </w:pPr>
+    <w:rPr>
+      <w:sz w:val="18"/>
+      <w:szCs w:val="18"/>
+    </w:rPr>
+  </w:style>
+  <w:style w:type="character" w:customStyle="1" w:styleId="a6">
+    <w:name w:val="页脚 字符"/>
+    <w:basedOn w:val="a0"/>
+    <w:link w:val="a5"/>
+    <w:uiPriority w:val="99"/>
+    <w:rsid w:val="000535E9"/>
+    <w:rPr>
+      <w:sz w:val="18"/>
+      <w:szCs w:val="18"/>
+    </w:rPr>
+  </w:style>
 </w:styles>
 </file>
 

</xml_diff>